<commit_message>
Add poster and updated paper
</commit_message>
<xml_diff>
--- a/docs/transfer_learning_paper.docx
+++ b/docs/transfer_learning_paper.docx
@@ -14,7 +14,13 @@
         <w:rPr>
           <w:sz w:val="36"/>
         </w:rPr>
-        <w:t xml:space="preserve">Recognising </w:t>
+        <w:t>Recognising</w:t>
+      </w:r>
+      <w:r>
+        <w:rPr>
+          <w:sz w:val="36"/>
+        </w:rPr>
+        <w:t xml:space="preserve"> </w:t>
       </w:r>
       <w:r>
         <w:rPr>
@@ -71,14 +77,100 @@
         <w:adjustRightInd w:val="0"/>
         <w:spacing w:line="276" w:lineRule="auto"/>
         <w:jc w:val="both"/>
+      </w:pPr>
+      <w:r>
+        <w:t>Recognising traffic signs is very important for autonomous vehicles.</w:t>
+      </w:r>
+      <w:r>
+        <w:t xml:space="preserve"> </w:t>
+      </w:r>
+      <w:r>
+        <w:rPr>
+          <w:rFonts w:eastAsiaTheme="minorEastAsia"/>
+          <w:color w:val="000000"/>
+          <w:sz w:val="21"/>
+          <w:szCs w:val="21"/>
+          <w:lang w:eastAsia="en-GB"/>
+        </w:rPr>
+        <w:t>Convolutional </w:t>
+      </w:r>
+      <w:hyperlink r:id="rId6" w:tooltip="Learn more about Neural Networks from ScienceDirect's AI-generated Topic Pages" w:history="1"/>
+      <w:r>
+        <w:rPr>
+          <w:sz w:val="21"/>
+          <w:szCs w:val="21"/>
+        </w:rPr>
+        <w:t xml:space="preserve"> Neural Network</w:t>
+      </w:r>
+      <w:r>
+        <w:rPr>
+          <w:sz w:val="21"/>
+          <w:szCs w:val="21"/>
+        </w:rPr>
+        <w:t>s (CNN)</w:t>
+      </w:r>
+      <w:r>
+        <w:t xml:space="preserve"> </w:t>
+      </w:r>
+      <w:r>
+        <w:t>can classify images</w:t>
+      </w:r>
+      <w:r>
+        <w:t>;</w:t>
+      </w:r>
+      <w:r>
+        <w:t xml:space="preserve"> however</w:t>
+      </w:r>
+      <w:r>
+        <w:t>,</w:t>
+      </w:r>
+      <w:r>
+        <w:t xml:space="preserve"> they are computationally expensive to train and require vast amounts of data.</w:t>
+      </w:r>
+      <w:r>
+        <w:t xml:space="preserve"> Transfer learning allows the re-use of an existing knowledge base to classify a new set of images.</w:t>
+      </w:r>
+      <w:r>
+        <w:t xml:space="preserve"> We will demonstrate how CNNs can be quickly trained</w:t>
+      </w:r>
+      <w:r>
+        <w:t xml:space="preserve"> with a small dataset</w:t>
+      </w:r>
+      <w:r>
+        <w:t xml:space="preserve"> to </w:t>
+      </w:r>
+      <w:r>
+        <w:t xml:space="preserve">accurately </w:t>
+      </w:r>
+      <w:r>
+        <w:t>classify traffic signs through transfer learning.</w:t>
+      </w:r>
+      <w:r>
         <w:rPr>
           <w:rFonts w:eastAsiaTheme="minorEastAsia"/>
           <w:color w:val="000000"/>
           <w:lang w:eastAsia="en-GB"/>
         </w:rPr>
-      </w:pPr>
-      <w:r>
-        <w:t xml:space="preserve">Demonstrate how transfer learning can be applied to previous trained </w:t>
+        <w:t> </w:t>
+      </w:r>
+    </w:p>
+    <w:p>
+      <w:pPr>
+        <w:pStyle w:val="Abstract"/>
+      </w:pPr>
+    </w:p>
+    <w:p/>
+    <w:p>
+      <w:pPr>
+        <w:rPr>
+          <w:rFonts w:cs="Nimbus Roman No9 L"/>
+        </w:rPr>
+      </w:pPr>
+      <w:r>
+        <w:rPr>
+          <w:b/>
+        </w:rPr>
+        <w:t>Keywords:</w:t>
       </w:r>
       <w:r>
         <w:rPr>
@@ -86,14 +178,7 @@
           <w:color w:val="000000"/>
           <w:lang w:eastAsia="en-GB"/>
         </w:rPr>
-        <w:t> Convolutional </w:t>
-      </w:r>
-      <w:hyperlink r:id="rId6" w:tooltip="Learn more about Neural Networks from ScienceDirect's AI-generated Topic Pages" w:history="1"/>
-      <w:r>
-        <w:t xml:space="preserve"> Neural Network </w:t>
-      </w:r>
-      <w:r>
-        <w:t>to accurately recognise German traffic signs.</w:t>
+        <w:t xml:space="preserve"> </w:t>
       </w:r>
       <w:r>
         <w:rPr>
@@ -101,129 +186,523 @@
           <w:color w:val="000000"/>
           <w:lang w:eastAsia="en-GB"/>
         </w:rPr>
-        <w:t> </w:t>
-      </w:r>
-    </w:p>
-    <w:p>
-      <w:pPr>
-        <w:pStyle w:val="Abstract"/>
-      </w:pPr>
-    </w:p>
-    <w:p/>
-    <w:p>
-      <w:pPr>
+        <w:t>Convolutional </w:t>
+      </w:r>
+      <w:hyperlink r:id="rId7" w:tooltip="Learn more about Neural Networks from ScienceDirect's AI-generated Topic Pages" w:history="1"/>
+      <w:r>
+        <w:t xml:space="preserve"> Neural Network</w:t>
+      </w:r>
+      <w:r>
+        <w:t>, Transfer Learning</w:t>
+      </w:r>
+      <w:r>
         <w:rPr>
           <w:rFonts w:cs="Nimbus Roman No9 L"/>
         </w:rPr>
-      </w:pPr>
-      <w:r>
-        <w:rPr>
-          <w:b/>
-        </w:rPr>
-        <w:t>Keywords:</w:t>
-      </w:r>
-      <w:r>
-        <w:rPr>
-          <w:rFonts w:eastAsiaTheme="minorEastAsia"/>
-          <w:color w:val="000000"/>
-          <w:lang w:eastAsia="en-GB"/>
-        </w:rPr>
         <w:t xml:space="preserve"> </w:t>
       </w:r>
-      <w:r>
-        <w:rPr>
-          <w:rFonts w:eastAsiaTheme="minorEastAsia"/>
-          <w:color w:val="000000"/>
-          <w:lang w:eastAsia="en-GB"/>
-        </w:rPr>
-        <w:t>Convolutional </w:t>
-      </w:r>
-      <w:hyperlink r:id="rId7" w:tooltip="Learn more about Neural Networks from ScienceDirect's AI-generated Topic Pages" w:history="1"/>
-      <w:r>
-        <w:t xml:space="preserve"> Neural Network</w:t>
-      </w:r>
-      <w:r>
-        <w:t>, Transfer Learning</w:t>
-      </w:r>
-      <w:r>
-        <w:rPr>
-          <w:rFonts w:cs="Nimbus Roman No9 L"/>
+    </w:p>
+    <w:p>
+      <w:pPr>
+        <w:pStyle w:val="Heading1"/>
+      </w:pPr>
+      <w:r>
+        <w:t>1</w:t>
+      </w:r>
+      <w:r>
+        <w:tab/>
+      </w:r>
+      <w:r>
+        <w:t xml:space="preserve">Introduction </w:t>
+      </w:r>
+    </w:p>
+    <w:p>
+      <w:pPr>
+        <w:rPr>
+          <w:sz w:val="21"/>
+          <w:szCs w:val="21"/>
+        </w:rPr>
+      </w:pPr>
+      <w:r>
+        <w:rPr>
+          <w:sz w:val="21"/>
+          <w:szCs w:val="21"/>
+        </w:rPr>
+        <w:t xml:space="preserve">Traffic sign recognition is essential for autonomous </w:t>
+      </w:r>
+      <w:r>
+        <w:rPr>
+          <w:sz w:val="21"/>
+          <w:szCs w:val="21"/>
+        </w:rPr>
+        <w:t>vehicles if</w:t>
+      </w:r>
+      <w:r>
+        <w:rPr>
+          <w:sz w:val="21"/>
+          <w:szCs w:val="21"/>
+        </w:rPr>
+        <w:t xml:space="preserve"> they are to obey the rules of the road.</w:t>
+      </w:r>
+      <w:r>
+        <w:rPr>
+          <w:sz w:val="21"/>
+          <w:szCs w:val="21"/>
         </w:rPr>
         <w:t xml:space="preserve"> </w:t>
       </w:r>
-    </w:p>
-    <w:p>
-      <w:pPr>
-        <w:pStyle w:val="Heading1"/>
-      </w:pPr>
-      <w:r>
-        <w:t>1</w:t>
-      </w:r>
-      <w:r>
-        <w:tab/>
-      </w:r>
-      <w:r>
-        <w:t xml:space="preserve">Introduction </w:t>
-      </w:r>
-    </w:p>
-    <w:p>
-      <w:r>
-        <w:t xml:space="preserve">Traffic sign recognition is essential for autonomous </w:t>
-      </w:r>
-      <w:r>
-        <w:t>vehicles if</w:t>
-      </w:r>
-      <w:r>
-        <w:t xml:space="preserve"> they are to obey the rules of the road.</w:t>
-      </w:r>
-      <w:r>
+      <w:r>
+        <w:rPr>
+          <w:sz w:val="21"/>
+          <w:szCs w:val="21"/>
+        </w:rPr>
+        <w:t>Traffic signs are simple in their design with simple shapes</w:t>
+      </w:r>
+      <w:r>
+        <w:rPr>
+          <w:sz w:val="21"/>
+          <w:szCs w:val="21"/>
+        </w:rPr>
+        <w:t>,</w:t>
+      </w:r>
+      <w:r>
+        <w:rPr>
+          <w:sz w:val="21"/>
+          <w:szCs w:val="21"/>
+        </w:rPr>
+        <w:t xml:space="preserve"> colours</w:t>
+      </w:r>
+      <w:r>
+        <w:rPr>
+          <w:sz w:val="21"/>
+          <w:szCs w:val="21"/>
+        </w:rPr>
+        <w:t xml:space="preserve"> and symbols</w:t>
+      </w:r>
+      <w:r>
+        <w:rPr>
+          <w:sz w:val="21"/>
+          <w:szCs w:val="21"/>
+        </w:rPr>
+        <w:t xml:space="preserve"> to inform all road users of various hazards or changes to road </w:t>
+      </w:r>
+      <w:r>
+        <w:rPr>
+          <w:sz w:val="21"/>
+          <w:szCs w:val="21"/>
+        </w:rPr>
+        <w:t>conditions</w:t>
+      </w:r>
+      <w:r>
+        <w:rPr>
+          <w:sz w:val="21"/>
+          <w:szCs w:val="21"/>
+        </w:rPr>
+        <w:t xml:space="preserve"> in all weather and lighting both during the day and at night. </w:t>
+      </w:r>
+      <w:r>
+        <w:rPr>
+          <w:sz w:val="21"/>
+          <w:szCs w:val="21"/>
+        </w:rPr>
         <w:t xml:space="preserve"> </w:t>
       </w:r>
-      <w:r>
-        <w:t xml:space="preserve">Traffic signs are simple in their design with simple shapes and colours to inform all road users of various hazards or changes to road use like speed limits in all weather and/or lighting conditions both during the day and at night. </w:t>
-      </w:r>
-      <w:r>
+    </w:p>
+    <w:p>
+      <w:pPr>
+        <w:rPr>
+          <w:sz w:val="21"/>
+          <w:szCs w:val="21"/>
+        </w:rPr>
+      </w:pPr>
+      <w:r>
+        <w:rPr>
+          <w:sz w:val="21"/>
+          <w:szCs w:val="21"/>
+        </w:rPr>
+        <w:t>A</w:t>
+      </w:r>
+      <w:r>
+        <w:rPr>
+          <w:sz w:val="21"/>
+          <w:szCs w:val="21"/>
+        </w:rPr>
+        <w:t>utonomous</w:t>
+      </w:r>
+      <w:r>
+        <w:rPr>
+          <w:sz w:val="21"/>
+          <w:szCs w:val="21"/>
+        </w:rPr>
+        <w:t xml:space="preserve"> vehicles use cameras </w:t>
+      </w:r>
+      <w:r>
+        <w:rPr>
+          <w:sz w:val="21"/>
+          <w:szCs w:val="21"/>
+        </w:rPr>
+        <w:t>t</w:t>
+      </w:r>
+      <w:r>
+        <w:rPr>
+          <w:sz w:val="21"/>
+          <w:szCs w:val="21"/>
+        </w:rPr>
+        <w:t>o</w:t>
+      </w:r>
+      <w:r>
+        <w:rPr>
+          <w:sz w:val="21"/>
+          <w:szCs w:val="21"/>
+        </w:rPr>
+        <w:t xml:space="preserve"> detect traffic signs.</w:t>
+      </w:r>
+      <w:r>
+        <w:rPr>
+          <w:sz w:val="21"/>
+          <w:szCs w:val="21"/>
+        </w:rPr>
         <w:t xml:space="preserve"> </w:t>
       </w:r>
-    </w:p>
-    <w:p>
-      <w:r>
-        <w:t>However, autonomous</w:t>
-      </w:r>
-      <w:r>
-        <w:t xml:space="preserve"> vehicles use cameras </w:t>
-      </w:r>
-      <w:r>
-        <w:t>t</w:t>
-      </w:r>
-      <w:r>
-        <w:t>o</w:t>
-      </w:r>
-      <w:r>
-        <w:t xml:space="preserve"> detect traffic signs. These devices are subject to obstructions, poor lighting, motion blur, bad exposures, and other impediments to clear images of traffic signs. </w:t>
-      </w:r>
-      <w:r>
-        <w:t>[</w:t>
-      </w:r>
-      <w:proofErr w:type="spellStart"/>
-      <w:r>
-        <w:t>Arcos</w:t>
-      </w:r>
-      <w:proofErr w:type="spellEnd"/>
-      <w:r>
-        <w:t>-García, Álvarez-García and Soria-</w:t>
-      </w:r>
-      <w:proofErr w:type="spellStart"/>
-      <w:r>
-        <w:t>Morillo</w:t>
-      </w:r>
-      <w:proofErr w:type="spellEnd"/>
-      <w:r>
-        <w:t>, 2018]</w:t>
-      </w:r>
-    </w:p>
-    <w:p>
-      <w:pPr>
+      <w:r>
+        <w:rPr>
+          <w:sz w:val="21"/>
+          <w:szCs w:val="21"/>
+        </w:rPr>
+        <w:t>The images taken by these cameras</w:t>
+      </w:r>
+      <w:r>
+        <w:rPr>
+          <w:sz w:val="21"/>
+          <w:szCs w:val="21"/>
+        </w:rPr>
+        <w:t xml:space="preserve"> are subject to obstructions, poor lighting, motion blur, and other impediments to clear </w:t>
+      </w:r>
+      <w:r>
+        <w:rPr>
+          <w:sz w:val="21"/>
+          <w:szCs w:val="21"/>
+        </w:rPr>
+        <w:t>identify the</w:t>
+      </w:r>
+      <w:r>
+        <w:rPr>
+          <w:sz w:val="21"/>
+          <w:szCs w:val="21"/>
+        </w:rPr>
+        <w:t xml:space="preserve"> traffic sign </w:t>
+      </w:r>
+      <w:r>
+        <w:rPr>
+          <w:sz w:val="21"/>
+          <w:szCs w:val="21"/>
+        </w:rPr>
+        <w:t>[Arcos-García, Álvarez-García and Soria-Morillo, 2018]</w:t>
+      </w:r>
+      <w:r>
+        <w:rPr>
+          <w:sz w:val="21"/>
+          <w:szCs w:val="21"/>
+        </w:rPr>
+        <w:t>.</w:t>
+      </w:r>
+    </w:p>
+    <w:p>
+      <w:pPr>
+        <w:ind w:firstLine="567"/>
+        <w:rPr>
+          <w:sz w:val="21"/>
+          <w:szCs w:val="21"/>
+        </w:rPr>
+      </w:pPr>
+      <w:r>
+        <w:rPr>
+          <w:sz w:val="21"/>
+          <w:szCs w:val="21"/>
+        </w:rPr>
+        <w:t xml:space="preserve">There is a need to classify the </w:t>
+      </w:r>
+      <w:r>
+        <w:rPr>
+          <w:sz w:val="21"/>
+          <w:szCs w:val="21"/>
+        </w:rPr>
+        <w:t>traffic sign images</w:t>
+      </w:r>
+      <w:r>
+        <w:rPr>
+          <w:sz w:val="21"/>
+          <w:szCs w:val="21"/>
+        </w:rPr>
+        <w:t xml:space="preserve"> correctly under various and numerous conditions.  </w:t>
+      </w:r>
+      <w:r>
+        <w:rPr>
+          <w:sz w:val="21"/>
+          <w:szCs w:val="21"/>
+        </w:rPr>
+        <w:t xml:space="preserve"> </w:t>
+      </w:r>
+      <w:r>
+        <w:rPr>
+          <w:sz w:val="21"/>
+          <w:szCs w:val="21"/>
+        </w:rPr>
+        <w:t>CNN</w:t>
+      </w:r>
+      <w:r>
+        <w:rPr>
+          <w:sz w:val="21"/>
+          <w:szCs w:val="21"/>
+        </w:rPr>
+        <w:t>s</w:t>
+      </w:r>
+      <w:r>
+        <w:rPr>
+          <w:sz w:val="21"/>
+          <w:szCs w:val="21"/>
+        </w:rPr>
+        <w:t xml:space="preserve"> </w:t>
+      </w:r>
+      <w:r>
+        <w:rPr>
+          <w:sz w:val="21"/>
+          <w:szCs w:val="21"/>
+        </w:rPr>
+        <w:t>offer a mechanism to classify images into appropriate classes</w:t>
+      </w:r>
+      <w:r>
+        <w:rPr>
+          <w:sz w:val="21"/>
+          <w:szCs w:val="21"/>
+        </w:rPr>
+        <w:t>.</w:t>
+      </w:r>
+      <w:r>
+        <w:rPr>
+          <w:sz w:val="21"/>
+          <w:szCs w:val="21"/>
+        </w:rPr>
+        <w:t xml:space="preserve"> </w:t>
+      </w:r>
+      <w:r>
+        <w:rPr>
+          <w:sz w:val="21"/>
+          <w:szCs w:val="21"/>
+        </w:rPr>
+        <w:t>H</w:t>
+      </w:r>
+      <w:r>
+        <w:rPr>
+          <w:sz w:val="21"/>
+          <w:szCs w:val="21"/>
+        </w:rPr>
+        <w:t>owever</w:t>
+      </w:r>
+      <w:r>
+        <w:rPr>
+          <w:sz w:val="21"/>
+          <w:szCs w:val="21"/>
+        </w:rPr>
+        <w:t>,</w:t>
+      </w:r>
+      <w:r>
+        <w:rPr>
+          <w:sz w:val="21"/>
+          <w:szCs w:val="21"/>
+        </w:rPr>
+        <w:t xml:space="preserve"> </w:t>
+      </w:r>
+      <w:r>
+        <w:rPr>
+          <w:sz w:val="21"/>
+          <w:szCs w:val="21"/>
+        </w:rPr>
+        <w:t>CNNs</w:t>
+      </w:r>
+      <w:r>
+        <w:rPr>
+          <w:sz w:val="21"/>
+          <w:szCs w:val="21"/>
+        </w:rPr>
+        <w:t xml:space="preserve"> require </w:t>
+      </w:r>
+      <w:r>
+        <w:rPr>
+          <w:sz w:val="21"/>
+          <w:szCs w:val="21"/>
+        </w:rPr>
+        <w:t>vast</w:t>
+      </w:r>
+      <w:r>
+        <w:rPr>
+          <w:sz w:val="21"/>
+          <w:szCs w:val="21"/>
+        </w:rPr>
+        <w:t xml:space="preserve"> </w:t>
+      </w:r>
+      <w:r>
+        <w:rPr>
+          <w:sz w:val="21"/>
+          <w:szCs w:val="21"/>
+        </w:rPr>
+        <w:t>quantities</w:t>
+      </w:r>
+      <w:r>
+        <w:rPr>
+          <w:sz w:val="21"/>
+          <w:szCs w:val="21"/>
+        </w:rPr>
+        <w:t xml:space="preserve"> of data and computing resources to train</w:t>
+      </w:r>
+      <w:r>
+        <w:rPr>
+          <w:sz w:val="21"/>
+          <w:szCs w:val="21"/>
+        </w:rPr>
+        <w:t xml:space="preserve"> [</w:t>
+      </w:r>
+      <w:r>
+        <w:rPr>
+          <w:sz w:val="21"/>
+          <w:szCs w:val="21"/>
+        </w:rPr>
+        <w:t>Simonyan</w:t>
+      </w:r>
+      <w:r>
+        <w:rPr>
+          <w:sz w:val="21"/>
+          <w:szCs w:val="21"/>
+        </w:rPr>
+        <w:t xml:space="preserve"> &amp; Zisserman, 2014]</w:t>
+      </w:r>
+      <w:r>
+        <w:rPr>
+          <w:sz w:val="21"/>
+          <w:szCs w:val="21"/>
+        </w:rPr>
+        <w:t>.</w:t>
+      </w:r>
+      <w:r>
+        <w:rPr>
+          <w:sz w:val="21"/>
+          <w:szCs w:val="21"/>
+        </w:rPr>
+        <w:t xml:space="preserve"> </w:t>
+      </w:r>
+      <w:r>
+        <w:rPr>
+          <w:sz w:val="21"/>
+          <w:szCs w:val="21"/>
+        </w:rPr>
+        <w:t xml:space="preserve">Trained </w:t>
+      </w:r>
+      <w:r>
+        <w:rPr>
+          <w:sz w:val="21"/>
+          <w:szCs w:val="21"/>
+        </w:rPr>
+        <w:t>CNNs</w:t>
+      </w:r>
+      <w:r>
+        <w:rPr>
+          <w:sz w:val="21"/>
+          <w:szCs w:val="21"/>
+        </w:rPr>
+        <w:t xml:space="preserve"> have knowledge </w:t>
+      </w:r>
+      <w:r>
+        <w:rPr>
+          <w:sz w:val="21"/>
+          <w:szCs w:val="21"/>
+        </w:rPr>
+        <w:t>about images and their classificatio</w:t>
+      </w:r>
+      <w:r>
+        <w:rPr>
+          <w:sz w:val="21"/>
+          <w:szCs w:val="21"/>
+        </w:rPr>
+        <w:t>n</w:t>
+      </w:r>
+      <w:r>
+        <w:rPr>
+          <w:sz w:val="21"/>
+          <w:szCs w:val="21"/>
+        </w:rPr>
+        <w:t>.</w:t>
+      </w:r>
+      <w:r>
+        <w:rPr>
+          <w:sz w:val="21"/>
+          <w:szCs w:val="21"/>
+        </w:rPr>
+        <w:t xml:space="preserve"> </w:t>
+      </w:r>
+      <w:r>
+        <w:rPr>
+          <w:sz w:val="21"/>
+          <w:szCs w:val="21"/>
+        </w:rPr>
+        <w:t xml:space="preserve">That knowledge gained in the CNN on one set of problems can be used to solve </w:t>
+      </w:r>
+      <w:r>
+        <w:rPr>
+          <w:sz w:val="21"/>
+          <w:szCs w:val="21"/>
+        </w:rPr>
+        <w:t>a different but related set of problems.</w:t>
+      </w:r>
+      <w:r>
+        <w:rPr>
+          <w:sz w:val="21"/>
+          <w:szCs w:val="21"/>
+        </w:rPr>
+        <w:t xml:space="preserve"> </w:t>
+      </w:r>
+      <w:r>
+        <w:rPr>
+          <w:sz w:val="21"/>
+          <w:szCs w:val="21"/>
+        </w:rPr>
+        <w:t>A CNN trained for classifying cars can be used to classify trucks as cars and trucks are related through transfer learning</w:t>
+      </w:r>
+      <w:r>
+        <w:rPr>
+          <w:sz w:val="21"/>
+          <w:szCs w:val="21"/>
+        </w:rPr>
+        <w:t>, a</w:t>
+      </w:r>
+      <w:r>
+        <w:rPr>
+          <w:sz w:val="21"/>
+          <w:szCs w:val="21"/>
+        </w:rPr>
+        <w:t xml:space="preserve"> process</w:t>
+      </w:r>
+      <w:r>
+        <w:rPr>
+          <w:sz w:val="21"/>
+          <w:szCs w:val="21"/>
+        </w:rPr>
+        <w:t xml:space="preserve"> </w:t>
+      </w:r>
+      <w:r>
+        <w:rPr>
+          <w:sz w:val="21"/>
+          <w:szCs w:val="21"/>
+        </w:rPr>
+        <w:t xml:space="preserve">of taking several of the trained layers from existing CNN and putting them into a new model. </w:t>
+      </w:r>
+    </w:p>
+    <w:p>
+      <w:pPr>
+        <w:ind w:firstLine="567"/>
+        <w:rPr>
+          <w:sz w:val="21"/>
+          <w:szCs w:val="21"/>
+        </w:rPr>
         <w:sectPr>
           <w:pgSz w:w="11907" w:h="16840" w:code="9"/>
           <w:pgMar w:top="2268" w:right="1162" w:bottom="1985" w:left="1162" w:header="720" w:footer="720" w:gutter="0"/>
@@ -232,99 +711,46 @@
         </w:sectPr>
       </w:pPr>
       <w:r>
-        <w:t xml:space="preserve">There is a need to classify the images of the traffic sign correctly under various and numerous conditions.  </w:t>
-      </w:r>
-      <w:r>
-        <w:t xml:space="preserve"> </w:t>
-      </w:r>
-      <w:r>
-        <w:rPr>
-          <w:rFonts w:eastAsiaTheme="minorEastAsia"/>
-          <w:color w:val="000000"/>
-          <w:lang w:eastAsia="en-GB"/>
-        </w:rPr>
-        <w:t>Convolutional </w:t>
-      </w:r>
-      <w:hyperlink r:id="rId8" w:tooltip="Learn more about Neural Networks from ScienceDirect's AI-generated Topic Pages" w:history="1"/>
-      <w:r>
-        <w:t xml:space="preserve"> Neural Network</w:t>
-      </w:r>
-      <w:r>
-        <w:t xml:space="preserve"> (CNN)</w:t>
-      </w:r>
-      <w:r>
-        <w:t xml:space="preserve"> </w:t>
-      </w:r>
-      <w:r>
-        <w:t>offer a mechanism to classify images into appropriate classes however they require significant amounts of data and computing resources to train</w:t>
-      </w:r>
-      <w:r>
-        <w:t xml:space="preserve"> </w:t>
-      </w:r>
-      <w:r>
-        <w:t>[</w:t>
-      </w:r>
-      <w:proofErr w:type="spellStart"/>
-      <w:r>
-        <w:t>Simonyan</w:t>
-      </w:r>
-      <w:proofErr w:type="spellEnd"/>
-      <w:r>
-        <w:t xml:space="preserve"> &amp; Zisserman, 2014]</w:t>
-      </w:r>
-      <w:r>
-        <w:t xml:space="preserve">.  </w:t>
-      </w:r>
-      <w:r>
-        <w:t xml:space="preserve">Trained </w:t>
-      </w:r>
-      <w:r>
-        <w:t>CNNs</w:t>
-      </w:r>
-      <w:r>
-        <w:t xml:space="preserve"> have knowledge </w:t>
-      </w:r>
-      <w:r>
-        <w:t xml:space="preserve">about images and their classification like cars. </w:t>
-      </w:r>
-      <w:r>
-        <w:t xml:space="preserve">That knowledge gained from training a neural network on a different but related problem and can be used </w:t>
-      </w:r>
-      <w:r>
-        <w:t>to</w:t>
-      </w:r>
-      <w:r>
-        <w:t xml:space="preserve"> classify images</w:t>
-      </w:r>
-      <w:r>
-        <w:t>, say</w:t>
-      </w:r>
-      <w:r>
-        <w:t xml:space="preserve"> of trucks</w:t>
-      </w:r>
-      <w:r>
-        <w:t xml:space="preserve">, </w:t>
-      </w:r>
-      <w:r>
-        <w:t>where</w:t>
-      </w:r>
-      <w:r>
-        <w:t xml:space="preserve"> </w:t>
-      </w:r>
-      <w:r>
-        <w:t xml:space="preserve">one or more of the </w:t>
-      </w:r>
-      <w:r>
-        <w:t>pre-</w:t>
-      </w:r>
-      <w:r>
-        <w:t>trained layers</w:t>
-      </w:r>
-      <w:r>
-        <w:t xml:space="preserve"> from an existing model</w:t>
-      </w:r>
-      <w:r>
-        <w:t xml:space="preserve"> are used in a new model to classify images.  This process is called transfer learning and it will applied in this paper to an existing model to classify images of German traffic signs. </w:t>
+        <w:rPr>
+          <w:sz w:val="21"/>
+          <w:szCs w:val="21"/>
+        </w:rPr>
+        <w:t xml:space="preserve">It will be </w:t>
+      </w:r>
+      <w:r>
+        <w:rPr>
+          <w:sz w:val="21"/>
+          <w:szCs w:val="21"/>
+        </w:rPr>
+        <w:t>demonstrate</w:t>
+      </w:r>
+      <w:r>
+        <w:rPr>
+          <w:sz w:val="21"/>
+          <w:szCs w:val="21"/>
+        </w:rPr>
+        <w:t>d that</w:t>
+      </w:r>
+      <w:r>
+        <w:rPr>
+          <w:sz w:val="21"/>
+          <w:szCs w:val="21"/>
+        </w:rPr>
+        <w:t xml:space="preserve"> applying transfer learning to a pre-existing</w:t>
+      </w:r>
+      <w:r>
+        <w:rPr>
+          <w:sz w:val="21"/>
+          <w:szCs w:val="21"/>
+        </w:rPr>
+        <w:t xml:space="preserve"> model </w:t>
+      </w:r>
+      <w:r>
+        <w:rPr>
+          <w:sz w:val="21"/>
+          <w:szCs w:val="21"/>
+        </w:rPr>
+        <w:t>can be highly accurate without the significant overhead of training all layers of a new CNN.</w:t>
       </w:r>
     </w:p>
     <w:p>
@@ -343,28 +769,59 @@
       </w:r>
     </w:p>
     <w:p>
-      <w:r>
-        <w:t>Currently there are t</w:t>
-      </w:r>
-      <w:r>
+      <w:pPr>
+        <w:rPr>
+          <w:sz w:val="21"/>
+          <w:szCs w:val="21"/>
+        </w:rPr>
+      </w:pPr>
+      <w:r>
+        <w:rPr>
+          <w:sz w:val="21"/>
+          <w:szCs w:val="21"/>
+        </w:rPr>
+        <w:t>Currently</w:t>
+      </w:r>
+      <w:r>
+        <w:rPr>
+          <w:sz w:val="21"/>
+          <w:szCs w:val="21"/>
+        </w:rPr>
+        <w:t>,</w:t>
+      </w:r>
+      <w:r>
+        <w:rPr>
+          <w:sz w:val="21"/>
+          <w:szCs w:val="21"/>
+        </w:rPr>
+        <w:t xml:space="preserve"> there are t</w:t>
+      </w:r>
+      <w:r>
+        <w:rPr>
+          <w:sz w:val="21"/>
+          <w:szCs w:val="21"/>
+        </w:rPr>
         <w:t xml:space="preserve">hree </w:t>
       </w:r>
       <w:r>
-        <w:t xml:space="preserve">popular models for transfer learning, they are: </w:t>
-      </w:r>
-      <w:r>
-        <w:t xml:space="preserve"> </w:t>
-      </w:r>
-      <w:r>
-        <w:t>[</w:t>
-      </w:r>
-      <w:r>
-        <w:t>Brownlee, 2021</w:t>
-      </w:r>
-      <w:r>
-        <w:t>]</w:t>
-      </w:r>
-      <w:r>
+        <w:rPr>
+          <w:sz w:val="21"/>
+          <w:szCs w:val="21"/>
+        </w:rPr>
+        <w:t>popular models for transfer learning, they are</w:t>
+      </w:r>
+      <w:r>
+        <w:rPr>
+          <w:sz w:val="21"/>
+          <w:szCs w:val="21"/>
+        </w:rPr>
+        <w:t xml:space="preserve"> [Brownlee, 2021]</w:t>
+      </w:r>
+      <w:r>
+        <w:rPr>
+          <w:sz w:val="21"/>
+          <w:szCs w:val="21"/>
+        </w:rPr>
         <w:t>:</w:t>
       </w:r>
     </w:p>
@@ -380,8 +837,16 @@
         <w:adjustRightInd w:val="0"/>
         <w:spacing w:line="276" w:lineRule="auto"/>
         <w:jc w:val="both"/>
-      </w:pPr>
-      <w:r>
+        <w:rPr>
+          <w:sz w:val="21"/>
+          <w:szCs w:val="21"/>
+        </w:rPr>
+      </w:pPr>
+      <w:r>
+        <w:rPr>
+          <w:sz w:val="21"/>
+          <w:szCs w:val="21"/>
+        </w:rPr>
         <w:t>VGG (e.g. VGG16 or VGG19).</w:t>
       </w:r>
     </w:p>
@@ -397,14 +862,17 @@
         <w:adjustRightInd w:val="0"/>
         <w:spacing w:line="276" w:lineRule="auto"/>
         <w:jc w:val="both"/>
-      </w:pPr>
-      <w:proofErr w:type="spellStart"/>
-      <w:r>
-        <w:t>GoogLeNet</w:t>
-      </w:r>
-      <w:proofErr w:type="spellEnd"/>
-      <w:r>
-        <w:t xml:space="preserve"> (e.g. InceptionV3).</w:t>
+        <w:rPr>
+          <w:sz w:val="21"/>
+          <w:szCs w:val="21"/>
+        </w:rPr>
+      </w:pPr>
+      <w:r>
+        <w:rPr>
+          <w:sz w:val="21"/>
+          <w:szCs w:val="21"/>
+        </w:rPr>
+        <w:t>GoogLeNet (e.g. InceptionV3).</w:t>
       </w:r>
     </w:p>
     <w:p>
@@ -413,8 +881,16 @@
           <w:ilvl w:val="0"/>
           <w:numId w:val="2"/>
         </w:numPr>
-      </w:pPr>
-      <w:r>
+        <w:rPr>
+          <w:sz w:val="21"/>
+          <w:szCs w:val="21"/>
+        </w:rPr>
+      </w:pPr>
+      <w:r>
+        <w:rPr>
+          <w:sz w:val="21"/>
+          <w:szCs w:val="21"/>
+        </w:rPr>
         <w:t>Residual Network (e.g. ResNet50).</w:t>
       </w:r>
     </w:p>
@@ -426,80 +902,603 @@
         <w:adjustRightInd w:val="0"/>
         <w:spacing w:line="276" w:lineRule="auto"/>
         <w:jc w:val="both"/>
-      </w:pPr>
-      <w:r>
-        <w:t xml:space="preserve">The current </w:t>
-      </w:r>
-      <w:r>
-        <w:t xml:space="preserve">best preforming CNN for German road traffic signs is </w:t>
+        <w:rPr>
+          <w:sz w:val="21"/>
+          <w:szCs w:val="21"/>
+        </w:rPr>
+      </w:pPr>
+      <w:r>
+        <w:rPr>
+          <w:sz w:val="21"/>
+          <w:szCs w:val="21"/>
+        </w:rPr>
+        <w:t xml:space="preserve">The </w:t>
+      </w:r>
+      <w:r>
+        <w:rPr>
+          <w:sz w:val="21"/>
+          <w:szCs w:val="21"/>
+        </w:rPr>
+        <w:t xml:space="preserve">best </w:t>
+      </w:r>
+      <w:r>
+        <w:rPr>
+          <w:sz w:val="21"/>
+          <w:szCs w:val="21"/>
+        </w:rPr>
+        <w:t>performing</w:t>
+      </w:r>
+      <w:r>
+        <w:rPr>
+          <w:sz w:val="21"/>
+          <w:szCs w:val="21"/>
+        </w:rPr>
+        <w:t xml:space="preserve"> CNN for German road traffic signs </w:t>
+      </w:r>
+      <w:r>
+        <w:rPr>
+          <w:sz w:val="21"/>
+          <w:szCs w:val="21"/>
+        </w:rPr>
+        <w:t>was developed by the</w:t>
+      </w:r>
+      <w:r>
+        <w:rPr>
+          <w:sz w:val="21"/>
+          <w:szCs w:val="21"/>
+        </w:rPr>
+        <w:t xml:space="preserve"> </w:t>
       </w:r>
       <w:bookmarkStart w:id="0" w:name="156"/>
-      <w:proofErr w:type="spellStart"/>
-      <w:r>
-        <w:t>DeepKnowledge</w:t>
-      </w:r>
-      <w:proofErr w:type="spellEnd"/>
-      <w:r>
-        <w:t xml:space="preserve"> Seville</w:t>
+      <w:r>
+        <w:rPr>
+          <w:sz w:val="21"/>
+          <w:szCs w:val="21"/>
+        </w:rPr>
+        <w:t>DeepKnowledge Seville</w:t>
       </w:r>
       <w:bookmarkEnd w:id="0"/>
       <w:r>
-        <w:t xml:space="preserve"> who used a </w:t>
-      </w:r>
-      <w:r>
-        <w:t xml:space="preserve">CNN with 3 </w:t>
-      </w:r>
-      <w:r>
-        <w:t>s</w:t>
-      </w:r>
-      <w:r>
-        <w:t xml:space="preserve">patial </w:t>
-      </w:r>
-      <w:r>
-        <w:t>t</w:t>
-      </w:r>
-      <w:r>
-        <w:t>ransformer</w:t>
-      </w:r>
-      <w:r>
-        <w:t>s</w:t>
-      </w:r>
-      <w:r>
+        <w:rPr>
+          <w:sz w:val="21"/>
+          <w:szCs w:val="21"/>
+        </w:rPr>
+        <w:t xml:space="preserve"> team</w:t>
+      </w:r>
+      <w:r>
+        <w:rPr>
+          <w:sz w:val="21"/>
+          <w:szCs w:val="21"/>
+        </w:rPr>
+        <w:t xml:space="preserve">, </w:t>
+      </w:r>
+      <w:r>
+        <w:rPr>
+          <w:sz w:val="21"/>
+          <w:szCs w:val="21"/>
+        </w:rPr>
+        <w:t>who</w:t>
+      </w:r>
+      <w:r>
+        <w:rPr>
+          <w:sz w:val="21"/>
+          <w:szCs w:val="21"/>
+        </w:rPr>
+        <w:t xml:space="preserve"> used a </w:t>
+      </w:r>
+      <w:r>
+        <w:rPr>
+          <w:sz w:val="21"/>
+          <w:szCs w:val="21"/>
+        </w:rPr>
+        <w:t xml:space="preserve">CNN with </w:t>
+      </w:r>
+      <w:r>
+        <w:rPr>
+          <w:sz w:val="21"/>
+          <w:szCs w:val="21"/>
+        </w:rPr>
+        <w:t>three</w:t>
+      </w:r>
+      <w:r>
+        <w:rPr>
+          <w:sz w:val="21"/>
+          <w:szCs w:val="21"/>
+        </w:rPr>
+        <w:t xml:space="preserve"> spatial transformers</w:t>
+      </w:r>
+      <w:r>
+        <w:rPr>
+          <w:sz w:val="21"/>
+          <w:szCs w:val="21"/>
+        </w:rPr>
         <w:t xml:space="preserve"> </w:t>
       </w:r>
       <w:r>
-        <w:t xml:space="preserve">with an accuracy of 99.71% </w:t>
-      </w:r>
-      <w:r>
-        <w:t>[GTSRB -</w:t>
-      </w:r>
-      <w:r>
-        <w:rPr>
-          <w:rFonts w:ascii="Open Sans" w:hAnsi="Open Sans" w:cs="Open Sans"/>
+        <w:rPr>
+          <w:sz w:val="21"/>
+          <w:szCs w:val="21"/>
+        </w:rPr>
+        <w:t>to achieve an</w:t>
+      </w:r>
+      <w:r>
+        <w:rPr>
+          <w:sz w:val="21"/>
+          <w:szCs w:val="21"/>
+        </w:rPr>
+        <w:t xml:space="preserve"> accuracy of 99.71% [GTSRB -</w:t>
+      </w:r>
+      <w:r>
+        <w:rPr>
           <w:color w:val="000000"/>
-          <w:sz w:val="20"/>
-          <w:szCs w:val="20"/>
+          <w:sz w:val="21"/>
+          <w:szCs w:val="21"/>
           <w:shd w:val="clear" w:color="auto" w:fill="FFFFFF"/>
         </w:rPr>
+        <w:t xml:space="preserve"> German Traffic Sign Recognition Benchmark, 2018].</w:t>
+      </w:r>
+    </w:p>
+    <w:p>
+      <w:pPr>
+        <w:pStyle w:val="Heading1"/>
+      </w:pPr>
+      <w:r>
+        <w:t>3</w:t>
+      </w:r>
+      <w:r>
+        <w:tab/>
+      </w:r>
+      <w:r>
+        <w:t xml:space="preserve">Methodology </w:t>
+      </w:r>
+    </w:p>
+    <w:p>
+      <w:r>
+        <w:t>This project used d</w:t>
+      </w:r>
+      <w:r>
+        <w:t>ata pre-processing, model configuration, transfer learning</w:t>
+      </w:r>
+      <w:r>
+        <w:t xml:space="preserve">, </w:t>
+      </w:r>
+      <w:r>
+        <w:t>model training</w:t>
+      </w:r>
+      <w:r>
+        <w:t xml:space="preserve"> and model verification to obtain satisfactory accuracy levels</w:t>
+      </w:r>
+      <w:r>
+        <w:t xml:space="preserve">. </w:t>
+      </w:r>
+      <w:r>
+        <w:t>These methods are described in the following subsections.</w:t>
+      </w:r>
+      <w:r>
+        <w:t xml:space="preserve"> A full implementation is available on Github </w:t>
+      </w:r>
+      <w:r>
+        <w:rPr>
+          <w:sz w:val="21"/>
+          <w:szCs w:val="21"/>
+        </w:rPr>
+        <w:t>[Sherwin, 2021]</w:t>
+      </w:r>
+      <w:r>
+        <w:rPr>
+          <w:sz w:val="21"/>
+          <w:szCs w:val="21"/>
+        </w:rPr>
+        <w:t>.</w:t>
+      </w:r>
+    </w:p>
+    <w:p>
+      <w:pPr>
+        <w:pStyle w:val="Heading2"/>
+      </w:pPr>
+      <w:r>
+        <w:t>3</w:t>
+      </w:r>
+      <w:r>
+        <w:t xml:space="preserve">.1 </w:t>
+      </w:r>
+      <w:r>
+        <w:t xml:space="preserve">Dataset </w:t>
+      </w:r>
+      <w:r>
+        <w:t>and data pre-processing</w:t>
+      </w:r>
+    </w:p>
+    <w:p>
+      <w:pPr>
+        <w:rPr>
+          <w:sz w:val="21"/>
+          <w:szCs w:val="21"/>
+        </w:rPr>
+      </w:pPr>
+      <w:r>
+        <w:rPr>
+          <w:sz w:val="21"/>
+          <w:szCs w:val="21"/>
+        </w:rPr>
+        <w:t>The</w:t>
+      </w:r>
+      <w:r>
+        <w:rPr>
+          <w:sz w:val="21"/>
+          <w:szCs w:val="21"/>
+        </w:rPr>
+        <w:t xml:space="preserve"> German Traffic Sign Recognition Benchmark</w:t>
+      </w:r>
+      <w:r>
+        <w:rPr>
+          <w:sz w:val="21"/>
+          <w:szCs w:val="21"/>
+        </w:rPr>
+        <w:t xml:space="preserve"> (GTSRB)</w:t>
+      </w:r>
+      <w:r>
+        <w:rPr>
+          <w:sz w:val="21"/>
+          <w:szCs w:val="21"/>
+        </w:rPr>
         <w:t xml:space="preserve"> </w:t>
       </w:r>
       <w:r>
         <w:rPr>
-          <w:rFonts w:ascii="Open Sans" w:hAnsi="Open Sans" w:cs="Open Sans"/>
+          <w:sz w:val="21"/>
+          <w:szCs w:val="21"/>
+        </w:rPr>
+        <w:t xml:space="preserve">dataset </w:t>
+      </w:r>
+      <w:r>
+        <w:rPr>
+          <w:sz w:val="21"/>
+          <w:szCs w:val="21"/>
+        </w:rPr>
+        <w:t>was used</w:t>
+      </w:r>
+      <w:r>
+        <w:rPr>
+          <w:sz w:val="21"/>
+          <w:szCs w:val="21"/>
+        </w:rPr>
+        <w:t xml:space="preserve"> [</w:t>
+      </w:r>
+      <w:r>
+        <w:rPr>
+          <w:sz w:val="21"/>
+          <w:szCs w:val="21"/>
+        </w:rPr>
+        <w:t>Stallkamp</w:t>
+      </w:r>
+      <w:r>
+        <w:rPr>
+          <w:sz w:val="21"/>
+          <w:szCs w:val="21"/>
+        </w:rPr>
+        <w:t xml:space="preserve"> et al., 2011].</w:t>
+      </w:r>
+      <w:r>
+        <w:rPr>
+          <w:sz w:val="21"/>
+          <w:szCs w:val="21"/>
+        </w:rPr>
+        <w:t xml:space="preserve"> </w:t>
+      </w:r>
+      <w:r>
+        <w:rPr>
+          <w:sz w:val="21"/>
+          <w:szCs w:val="21"/>
+        </w:rPr>
+        <w:t>Thisdataset contains 3</w:t>
+      </w:r>
+      <w:r>
+        <w:rPr>
+          <w:sz w:val="21"/>
+          <w:szCs w:val="21"/>
+        </w:rPr>
+        <w:t>9</w:t>
+      </w:r>
+      <w:r>
+        <w:rPr>
+          <w:sz w:val="21"/>
+          <w:szCs w:val="21"/>
+        </w:rPr>
+        <w:t>,</w:t>
+      </w:r>
+      <w:r>
+        <w:rPr>
+          <w:sz w:val="21"/>
+          <w:szCs w:val="21"/>
+        </w:rPr>
+        <w:t>209 training images</w:t>
+      </w:r>
+      <w:r>
+        <w:rPr>
+          <w:sz w:val="21"/>
+          <w:szCs w:val="21"/>
+        </w:rPr>
+        <w:t>,</w:t>
+      </w:r>
+      <w:r>
+        <w:rPr>
+          <w:sz w:val="21"/>
+          <w:szCs w:val="21"/>
+        </w:rPr>
+        <w:t xml:space="preserve"> and 12</w:t>
+      </w:r>
+      <w:r>
+        <w:rPr>
+          <w:sz w:val="21"/>
+          <w:szCs w:val="21"/>
+        </w:rPr>
+        <w:t>,</w:t>
+      </w:r>
+      <w:r>
+        <w:rPr>
+          <w:sz w:val="21"/>
+          <w:szCs w:val="21"/>
+        </w:rPr>
+        <w:t>630 test images</w:t>
+      </w:r>
+      <w:r>
+        <w:rPr>
+          <w:sz w:val="21"/>
+          <w:szCs w:val="21"/>
+        </w:rPr>
+        <w:t xml:space="preserve"> split into 43 classes of road signs</w:t>
+      </w:r>
+      <w:r>
+        <w:rPr>
+          <w:sz w:val="21"/>
+          <w:szCs w:val="21"/>
+        </w:rPr>
+        <w:t>.</w:t>
+      </w:r>
+      <w:r>
+        <w:rPr>
+          <w:sz w:val="21"/>
+          <w:szCs w:val="21"/>
+        </w:rPr>
+        <w:t xml:space="preserve"> </w:t>
+      </w:r>
+      <w:r>
+        <w:rPr>
+          <w:sz w:val="21"/>
+          <w:szCs w:val="21"/>
+        </w:rPr>
+        <w:t>A sample of these images are displayed in Figure 1.</w:t>
+      </w:r>
+      <w:r>
+        <w:rPr>
+          <w:sz w:val="21"/>
+          <w:szCs w:val="21"/>
+        </w:rPr>
+        <w:t xml:space="preserve"> </w:t>
+      </w:r>
+      <w:r>
+        <w:rPr>
+          <w:sz w:val="21"/>
+          <w:szCs w:val="21"/>
+        </w:rPr>
+        <w:t>The images have various dimensions ranging from 32 x 32 pixels up to 224 x 201 pixels</w:t>
+      </w:r>
+      <w:r>
+        <w:rPr>
+          <w:sz w:val="21"/>
+          <w:szCs w:val="21"/>
+        </w:rPr>
+        <w:t xml:space="preserve"> and </w:t>
+      </w:r>
+      <w:r>
+        <w:rPr>
+          <w:sz w:val="21"/>
+          <w:szCs w:val="21"/>
+        </w:rPr>
+        <w:t xml:space="preserve">are not balanced amongst all 43 classes as shown in Figure 2. </w:t>
+      </w:r>
+    </w:p>
+    <w:p>
+      <w:pPr>
+        <w:rPr>
+          <w:sz w:val="21"/>
+          <w:szCs w:val="21"/>
+        </w:rPr>
+      </w:pPr>
+      <w:r>
+        <w:rPr>
+          <w:sz w:val="21"/>
+          <w:szCs w:val="21"/>
+        </w:rPr>
+        <w:t>For the purposes of training and validation, the training dataset</w:t>
+      </w:r>
+      <w:r>
+        <w:rPr>
+          <w:sz w:val="21"/>
+          <w:szCs w:val="21"/>
+        </w:rPr>
+        <w:t xml:space="preserve"> w</w:t>
+      </w:r>
+      <w:r>
+        <w:rPr>
+          <w:sz w:val="21"/>
+          <w:szCs w:val="21"/>
+        </w:rPr>
+        <w:t>as</w:t>
+      </w:r>
+      <w:r>
+        <w:rPr>
+          <w:sz w:val="21"/>
+          <w:szCs w:val="21"/>
+        </w:rPr>
+        <w:t xml:space="preserve"> split into </w:t>
+      </w:r>
+      <w:r>
+        <w:rPr>
+          <w:sz w:val="21"/>
+          <w:szCs w:val="21"/>
+        </w:rPr>
+        <w:t>two</w:t>
+      </w:r>
+      <w:r>
+        <w:rPr>
+          <w:sz w:val="21"/>
+          <w:szCs w:val="21"/>
+        </w:rPr>
+        <w:t xml:space="preserve"> datasets, a training dataset of 31</w:t>
+      </w:r>
+      <w:r>
+        <w:rPr>
+          <w:sz w:val="21"/>
+          <w:szCs w:val="21"/>
+        </w:rPr>
+        <w:t>,</w:t>
+      </w:r>
+      <w:r>
+        <w:rPr>
+          <w:sz w:val="21"/>
+          <w:szCs w:val="21"/>
+        </w:rPr>
+        <w:t>368 images and a validation set of 7</w:t>
+      </w:r>
+      <w:r>
+        <w:rPr>
+          <w:sz w:val="21"/>
+          <w:szCs w:val="21"/>
+        </w:rPr>
+        <w:t>,</w:t>
+      </w:r>
+      <w:r>
+        <w:rPr>
+          <w:sz w:val="21"/>
+          <w:szCs w:val="21"/>
+        </w:rPr>
+        <w:t>841 images.</w:t>
+      </w:r>
+      <w:r>
+        <w:rPr>
+          <w:sz w:val="21"/>
+          <w:szCs w:val="21"/>
+        </w:rPr>
+        <w:t xml:space="preserve"> </w:t>
+      </w:r>
+      <w:r>
+        <w:rPr>
+          <w:sz w:val="21"/>
+          <w:szCs w:val="21"/>
+        </w:rPr>
+        <w:t>All images were resized to 224x224 pixels using Keras Image Data Generators</w:t>
+      </w:r>
+      <w:r>
+        <w:rPr>
+          <w:sz w:val="21"/>
+          <w:szCs w:val="21"/>
+        </w:rPr>
+        <w:t xml:space="preserve"> and for some iterations were encoded using</w:t>
+      </w:r>
+      <w:r>
+        <w:rPr>
+          <w:sz w:val="21"/>
+          <w:szCs w:val="21"/>
+        </w:rPr>
+        <w:t xml:space="preserve"> the</w:t>
+      </w:r>
+      <w:r>
+        <w:rPr>
+          <w:sz w:val="21"/>
+          <w:szCs w:val="21"/>
+        </w:rPr>
+        <w:t xml:space="preserve"> Keras Preprocess</w:t>
+      </w:r>
+      <w:r>
+        <w:rPr>
+          <w:sz w:val="21"/>
+          <w:szCs w:val="21"/>
+        </w:rPr>
+        <w:t>or</w:t>
+      </w:r>
+      <w:r>
+        <w:rPr>
+          <w:sz w:val="21"/>
+          <w:szCs w:val="21"/>
+        </w:rPr>
+        <w:t xml:space="preserve"> (preprocess_input)</w:t>
+      </w:r>
+      <w:r>
+        <w:rPr>
+          <w:sz w:val="21"/>
+          <w:szCs w:val="21"/>
+        </w:rPr>
+        <w:t xml:space="preserve"> </w:t>
+      </w:r>
+      <w:r>
+        <w:rPr>
+          <w:rFonts w:eastAsiaTheme="minorEastAsia"/>
           <w:color w:val="000000"/>
-          <w:sz w:val="20"/>
-          <w:szCs w:val="20"/>
-          <w:shd w:val="clear" w:color="auto" w:fill="FFFFFF"/>
-        </w:rPr>
-        <w:t>German Traffic Sign Recognition Benchmark, 2018]</w:t>
-      </w:r>
-      <w:r>
-        <w:rPr>
-          <w:rFonts w:ascii="Open Sans" w:hAnsi="Open Sans" w:cs="Open Sans"/>
+          <w:sz w:val="21"/>
+          <w:szCs w:val="21"/>
+          <w:lang w:eastAsia="en-GB"/>
+        </w:rPr>
+        <w:t>[</w:t>
+      </w:r>
+      <w:r>
+        <w:rPr>
+          <w:rFonts w:eastAsiaTheme="minorEastAsia"/>
           <w:color w:val="000000"/>
-          <w:sz w:val="20"/>
-          <w:szCs w:val="20"/>
-          <w:shd w:val="clear" w:color="auto" w:fill="FFFFFF"/>
+          <w:sz w:val="21"/>
+          <w:szCs w:val="21"/>
+          <w:lang w:eastAsia="en-GB"/>
+        </w:rPr>
+        <w:t>Michlin</w:t>
+      </w:r>
+      <w:r>
+        <w:rPr>
+          <w:rFonts w:eastAsiaTheme="minorEastAsia"/>
+          <w:color w:val="000000"/>
+          <w:sz w:val="21"/>
+          <w:szCs w:val="21"/>
+          <w:lang w:eastAsia="en-GB"/>
+        </w:rPr>
+        <w:t>, 2019].</w:t>
+      </w:r>
+      <w:r>
+        <w:rPr>
+          <w:rFonts w:eastAsiaTheme="minorEastAsia"/>
+          <w:color w:val="000000"/>
+          <w:sz w:val="21"/>
+          <w:szCs w:val="21"/>
+          <w:lang w:eastAsia="en-GB"/>
+        </w:rPr>
+        <w:t xml:space="preserve"> A weight was computed for each class of images using </w:t>
+      </w:r>
+      <w:r>
+        <w:rPr>
+          <w:rFonts w:eastAsiaTheme="minorEastAsia"/>
+          <w:color w:val="000000"/>
+          <w:sz w:val="21"/>
+          <w:szCs w:val="21"/>
+          <w:lang w:eastAsia="en-GB"/>
+        </w:rPr>
+        <w:t xml:space="preserve">the Keras compute_weight function </w:t>
+      </w:r>
+      <w:r>
+        <w:rPr>
+          <w:rFonts w:eastAsiaTheme="minorEastAsia"/>
+          <w:color w:val="000000"/>
+          <w:sz w:val="21"/>
+          <w:szCs w:val="21"/>
+          <w:lang w:eastAsia="en-GB"/>
+        </w:rPr>
+        <w:t>based on the number of images in that class</w:t>
+      </w:r>
+      <w:r>
+        <w:rPr>
+          <w:rFonts w:eastAsiaTheme="minorEastAsia"/>
+          <w:color w:val="000000"/>
+          <w:sz w:val="21"/>
+          <w:szCs w:val="21"/>
+          <w:lang w:eastAsia="en-GB"/>
         </w:rPr>
         <w:t>.</w:t>
       </w:r>
@@ -507,129 +1506,81 @@
     <w:p/>
     <w:p>
       <w:pPr>
-        <w:pStyle w:val="Heading1"/>
-      </w:pPr>
-      <w:r>
-        <w:t>2</w:t>
-      </w:r>
-      <w:r>
-        <w:tab/>
-        <w:t>State of the Art</w:t>
-      </w:r>
-    </w:p>
-    <w:p>
-      <w:pPr>
-        <w:pStyle w:val="Heading2"/>
-      </w:pPr>
-      <w:r>
-        <w:t xml:space="preserve">2.1 </w:t>
-      </w:r>
-      <w:r>
-        <w:t xml:space="preserve">Dataset </w:t>
-      </w:r>
-    </w:p>
-    <w:p>
-      <w:r>
-        <w:t xml:space="preserve">For </w:t>
-      </w:r>
-      <w:r>
-        <w:t>this experiment</w:t>
-      </w:r>
-      <w:r>
-        <w:t xml:space="preserve"> the dataset of </w:t>
-      </w:r>
-      <w:r>
-        <w:t>t</w:t>
-      </w:r>
-      <w:r>
-        <w:rPr>
-          <w:sz w:val="21"/>
-          <w:szCs w:val="21"/>
-        </w:rPr>
-        <w:t>he German Traffic Sign Recognition Benchmark</w:t>
-      </w:r>
-      <w:r>
-        <w:t xml:space="preserve"> </w:t>
-      </w:r>
-      <w:r>
-        <w:t>was used</w:t>
-      </w:r>
-      <w:r>
-        <w:t xml:space="preserve"> </w:t>
-      </w:r>
-      <w:r>
-        <w:t>[</w:t>
-      </w:r>
-      <w:proofErr w:type="spellStart"/>
-      <w:r>
-        <w:t>Stallkamp</w:t>
-      </w:r>
-      <w:proofErr w:type="spellEnd"/>
-      <w:r>
-        <w:t xml:space="preserve"> </w:t>
-      </w:r>
-      <w:r>
-        <w:t>et al., 2011]</w:t>
-      </w:r>
-      <w:r>
-        <w:t>. This dataset contains 3</w:t>
-      </w:r>
-      <w:r>
-        <w:t>9209 training images and 12630 test images</w:t>
-      </w:r>
-      <w:r>
-        <w:t xml:space="preserve"> </w:t>
-      </w:r>
-      <w:r>
-        <w:t>split into 43 classes of road signs</w:t>
-      </w:r>
-      <w:r>
-        <w:t>. A sample of these images are displayed in Figure 1.</w:t>
-      </w:r>
-      <w:r>
-        <w:t xml:space="preserve"> </w:t>
-      </w:r>
-      <w:r>
-        <w:t>The images are not balanced amongst all 43 classes as shown in Figure 2</w:t>
-      </w:r>
-      <w:r>
-        <w:t xml:space="preserve">. </w:t>
-      </w:r>
-      <w:r>
-        <w:t xml:space="preserve">The training images were further split into 2 datasets, a training dataset of 31368 images and a validation training set of 7841 images. </w:t>
-      </w:r>
-    </w:p>
-    <w:p>
-      <w:r>
-        <w:t xml:space="preserve">The images have various dimensions ranging from 32 x 32 pixels up to </w:t>
-      </w:r>
-      <w:r>
-        <w:t>224</w:t>
-      </w:r>
-      <w:r>
-        <w:t xml:space="preserve"> x 2</w:t>
-      </w:r>
-      <w:r>
-        <w:t>01</w:t>
-      </w:r>
-      <w:r>
-        <w:t xml:space="preserve"> pixels</w:t>
+        <w:jc w:val="center"/>
+      </w:pPr>
+      <w:r>
+        <w:rPr>
+          <w:noProof/>
+        </w:rPr>
+        <w:drawing>
+          <wp:inline distT="0" distB="0" distL="0" distR="0" wp14:anchorId="42C052F4" wp14:editId="2907CF50">
+            <wp:extent cx="2464086" cy="2396128"/>
+            <wp:effectExtent l="0" t="0" r="0" b="4445"/>
+            <wp:docPr id="3" name="Picture 3"/>
+            <wp:cNvGraphicFramePr>
+              <a:graphicFrameLocks xmlns:a="http://schemas.openxmlformats.org/drawingml/2006/main" noChangeAspect="1"/>
+            </wp:cNvGraphicFramePr>
+            <a:graphic xmlns:a="http://schemas.openxmlformats.org/drawingml/2006/main">
+              <a:graphicData uri="http://schemas.openxmlformats.org/drawingml/2006/picture">
+                <pic:pic xmlns:pic="http://schemas.openxmlformats.org/drawingml/2006/picture">
+                  <pic:nvPicPr>
+                    <pic:cNvPr id="1" name=""/>
+                    <pic:cNvPicPr/>
+                  </pic:nvPicPr>
+                  <pic:blipFill>
+                    <a:blip r:embed="rId8"/>
+                    <a:stretch>
+                      <a:fillRect/>
+                    </a:stretch>
+                  </pic:blipFill>
+                  <pic:spPr>
+                    <a:xfrm>
+                      <a:off x="0" y="0"/>
+                      <a:ext cx="2539543" cy="2469504"/>
+                    </a:xfrm>
+                    <a:prstGeom prst="rect">
+                      <a:avLst/>
+                    </a:prstGeom>
+                  </pic:spPr>
+                </pic:pic>
+              </a:graphicData>
+            </a:graphic>
+          </wp:inline>
+        </w:drawing>
+      </w:r>
+    </w:p>
+    <w:p>
+      <w:pPr>
+        <w:pStyle w:val="Caption"/>
+      </w:pPr>
+      <w:r>
+        <w:t>Figure 1: Sample traffic signs from German Traffic Sign Recognition Benchmark dataset</w:t>
       </w:r>
       <w:r>
         <w:t>.</w:t>
       </w:r>
     </w:p>
-    <w:p/>
+    <w:p>
+      <w:pPr>
+        <w:rPr>
+          <w:lang w:val="en-GB"/>
+        </w:rPr>
+      </w:pPr>
+    </w:p>
     <w:p>
       <w:pPr>
         <w:jc w:val="center"/>
       </w:pPr>
       <w:r>
+        <w:rPr>
+          <w:noProof/>
+        </w:rPr>
+        <w:lastRenderedPageBreak/>
         <w:drawing>
-          <wp:inline distT="0" distB="0" distL="0" distR="0" wp14:anchorId="42C052F4" wp14:editId="6BB6B7AA">
-            <wp:extent cx="1501752" cy="1460334"/>
-            <wp:effectExtent l="0" t="0" r="0" b="635"/>
-            <wp:docPr id="3" name="Picture 3"/>
+          <wp:inline distT="0" distB="0" distL="0" distR="0" wp14:anchorId="4DE86DAD" wp14:editId="05E5B92D">
+            <wp:extent cx="3357250" cy="2346421"/>
+            <wp:effectExtent l="0" t="0" r="0" b="3175"/>
+            <wp:docPr id="2" name="Picture 2"/>
             <wp:cNvGraphicFramePr>
               <a:graphicFrameLocks xmlns:a="http://schemas.openxmlformats.org/drawingml/2006/main" noChangeAspect="1"/>
             </wp:cNvGraphicFramePr>
@@ -649,7 +1600,7 @@
                   <pic:spPr>
                     <a:xfrm>
                       <a:off x="0" y="0"/>
-                      <a:ext cx="1530428" cy="1488219"/>
+                      <a:ext cx="3415895" cy="2387409"/>
                     </a:xfrm>
                     <a:prstGeom prst="rect">
                       <a:avLst/>
@@ -665,352 +1616,608 @@
     <w:p>
       <w:pPr>
         <w:pStyle w:val="Caption"/>
-        <w:rPr>
-          <w:sz w:val="21"/>
-          <w:szCs w:val="21"/>
-        </w:rPr>
       </w:pPr>
       <w:r>
         <w:t xml:space="preserve">Figure </w:t>
       </w:r>
       <w:r>
-        <w:t>1</w:t>
+        <w:t>2</w:t>
       </w:r>
       <w:r>
         <w:t xml:space="preserve">: </w:t>
       </w:r>
       <w:r>
-        <w:t xml:space="preserve">Sample traffic signs from </w:t>
-      </w:r>
-      <w:r>
-        <w:rPr>
-          <w:sz w:val="21"/>
-          <w:szCs w:val="21"/>
-        </w:rPr>
-        <w:t>German Traffic Sign Recognition Benchmar</w:t>
-      </w:r>
-      <w:r>
-        <w:rPr>
-          <w:sz w:val="21"/>
-          <w:szCs w:val="21"/>
-        </w:rPr>
-        <w:t>k dataset</w:t>
-      </w:r>
-    </w:p>
-    <w:p>
-      <w:pPr>
-        <w:rPr>
-          <w:lang w:val="en-GB"/>
-        </w:rPr>
-      </w:pPr>
-    </w:p>
-    <w:p>
-      <w:pPr>
-        <w:jc w:val="center"/>
-      </w:pPr>
-      <w:r>
-        <w:lastRenderedPageBreak/>
-        <w:drawing>
-          <wp:inline distT="0" distB="0" distL="0" distR="0" wp14:anchorId="4DE86DAD" wp14:editId="2EC06BB9">
-            <wp:extent cx="4084765" cy="2854889"/>
-            <wp:effectExtent l="0" t="0" r="5080" b="3175"/>
-            <wp:docPr id="2" name="Picture 2"/>
-            <wp:cNvGraphicFramePr>
-              <a:graphicFrameLocks xmlns:a="http://schemas.openxmlformats.org/drawingml/2006/main" noChangeAspect="1"/>
-            </wp:cNvGraphicFramePr>
-            <a:graphic xmlns:a="http://schemas.openxmlformats.org/drawingml/2006/main">
-              <a:graphicData uri="http://schemas.openxmlformats.org/drawingml/2006/picture">
-                <pic:pic xmlns:pic="http://schemas.openxmlformats.org/drawingml/2006/picture">
-                  <pic:nvPicPr>
-                    <pic:cNvPr id="1" name=""/>
-                    <pic:cNvPicPr/>
-                  </pic:nvPicPr>
-                  <pic:blipFill>
-                    <a:blip r:embed="rId10"/>
-                    <a:stretch>
-                      <a:fillRect/>
-                    </a:stretch>
-                  </pic:blipFill>
-                  <pic:spPr>
-                    <a:xfrm>
-                      <a:off x="0" y="0"/>
-                      <a:ext cx="4110489" cy="2872868"/>
-                    </a:xfrm>
-                    <a:prstGeom prst="rect">
-                      <a:avLst/>
-                    </a:prstGeom>
-                  </pic:spPr>
-                </pic:pic>
-              </a:graphicData>
-            </a:graphic>
-          </wp:inline>
-        </w:drawing>
-      </w:r>
-    </w:p>
-    <w:p>
-      <w:pPr>
-        <w:pStyle w:val="Caption"/>
-      </w:pPr>
-      <w:r>
-        <w:t xml:space="preserve">Figure </w:t>
-      </w:r>
-      <w:r>
-        <w:fldChar w:fldCharType="begin"/>
-      </w:r>
-      <w:r>
-        <w:instrText xml:space="preserve"> SEQ Figure \* ARABIC </w:instrText>
-      </w:r>
-      <w:r>
-        <w:fldChar w:fldCharType="separate"/>
-      </w:r>
-      <w:r>
-        <w:rPr>
-          <w:noProof/>
-        </w:rPr>
+        <w:t>Balance of image classes in GTSRB dataset</w:t>
+      </w:r>
+      <w:r>
+        <w:t>.</w:t>
+      </w:r>
+    </w:p>
+    <w:p>
+      <w:pPr>
+        <w:pStyle w:val="Heading2"/>
+      </w:pPr>
+      <w:r>
+        <w:t>3</w:t>
+      </w:r>
+      <w:r>
+        <w:t>.</w:t>
+      </w:r>
+      <w:r>
         <w:t>2</w:t>
       </w:r>
       <w:r>
-        <w:rPr>
-          <w:noProof/>
-        </w:rPr>
-        <w:fldChar w:fldCharType="end"/>
-      </w:r>
-      <w:r>
-        <w:t>: A figure</w:t>
-      </w:r>
-    </w:p>
-    <w:p/>
-    <w:p>
-      <w:pPr>
-        <w:pStyle w:val="Heading3"/>
-      </w:pPr>
-      <w:r>
-        <w:t>2.1.2</w:t>
-      </w:r>
-      <w:r>
-        <w:t xml:space="preserve"> Subsubsection</w:t>
-      </w:r>
-    </w:p>
-    <w:p>
-      <w:proofErr w:type="spellStart"/>
-      <w:r>
-        <w:t>quam</w:t>
-      </w:r>
-      <w:proofErr w:type="spellEnd"/>
-      <w:r>
-        <w:t xml:space="preserve"> nihil </w:t>
-      </w:r>
-      <w:proofErr w:type="spellStart"/>
-      <w:r>
-        <w:t>molestiae</w:t>
-      </w:r>
-      <w:proofErr w:type="spellEnd"/>
-      <w:r>
         <w:t xml:space="preserve"> </w:t>
       </w:r>
-      <w:proofErr w:type="spellStart"/>
-      <w:r>
-        <w:t>consequatur</w:t>
-      </w:r>
-      <w:proofErr w:type="spellEnd"/>
-      <w:r>
-        <w:t xml:space="preserve">, </w:t>
-      </w:r>
-      <w:proofErr w:type="spellStart"/>
-      <w:r>
-        <w:t>vel</w:t>
-      </w:r>
-      <w:proofErr w:type="spellEnd"/>
+      <w:r>
+        <w:t xml:space="preserve">Model </w:t>
+      </w:r>
+      <w:r>
+        <w:t>configuration</w:t>
+      </w:r>
       <w:r>
         <w:t xml:space="preserve"> </w:t>
       </w:r>
-      <w:proofErr w:type="spellStart"/>
-      <w:r>
-        <w:t>illum</w:t>
-      </w:r>
-      <w:proofErr w:type="spellEnd"/>
-      <w:r>
-        <w:t xml:space="preserve">, qui </w:t>
-      </w:r>
-      <w:proofErr w:type="spellStart"/>
-      <w:r>
-        <w:t>dolorem</w:t>
-      </w:r>
-      <w:proofErr w:type="spellEnd"/>
-      <w:r>
+    </w:p>
+    <w:p>
+      <w:pPr>
+        <w:rPr>
+          <w:sz w:val="21"/>
+          <w:szCs w:val="21"/>
+        </w:rPr>
+      </w:pPr>
+      <w:r>
+        <w:rPr>
+          <w:sz w:val="21"/>
+          <w:szCs w:val="21"/>
+        </w:rPr>
+        <w:t>The CNN model VGG16 from</w:t>
+      </w:r>
+      <w:r>
+        <w:rPr>
+          <w:sz w:val="21"/>
+          <w:szCs w:val="21"/>
+        </w:rPr>
+        <w:t xml:space="preserve"> the</w:t>
+      </w:r>
+      <w:r>
+        <w:rPr>
+          <w:sz w:val="21"/>
+          <w:szCs w:val="21"/>
+        </w:rPr>
+        <w:t xml:space="preserve"> Keras library was used.</w:t>
+      </w:r>
+      <w:r>
+        <w:rPr>
+          <w:sz w:val="21"/>
+          <w:szCs w:val="21"/>
+        </w:rPr>
         <w:t xml:space="preserve"> </w:t>
       </w:r>
-      <w:proofErr w:type="spellStart"/>
-      <w:r>
-        <w:t>eum</w:t>
-      </w:r>
-      <w:proofErr w:type="spellEnd"/>
-      <w:r>
+      <w:r>
+        <w:rPr>
+          <w:sz w:val="21"/>
+          <w:szCs w:val="21"/>
+        </w:rPr>
+        <w:t xml:space="preserve">It has 16 </w:t>
+      </w:r>
+      <w:r>
+        <w:rPr>
+          <w:sz w:val="21"/>
+          <w:szCs w:val="21"/>
+        </w:rPr>
+        <w:t>convoluted layers and has been previously trained on 14 million images in 1000 classes.</w:t>
+      </w:r>
+      <w:r>
+        <w:rPr>
+          <w:sz w:val="21"/>
+          <w:szCs w:val="21"/>
+        </w:rPr>
         <w:t xml:space="preserve"> </w:t>
       </w:r>
-      <w:proofErr w:type="spellStart"/>
-      <w:r>
-        <w:t>fugiat</w:t>
-      </w:r>
-      <w:proofErr w:type="spellEnd"/>
-      <w:r>
-        <w:t xml:space="preserve">, quo </w:t>
-      </w:r>
-      <w:proofErr w:type="spellStart"/>
-      <w:r>
-        <w:t>voluptas</w:t>
-      </w:r>
-      <w:proofErr w:type="spellEnd"/>
-      <w:r>
+      <w:r>
+        <w:rPr>
+          <w:sz w:val="21"/>
+          <w:szCs w:val="21"/>
+        </w:rPr>
+        <w:t>It has an accuracy of 92.7% in the top-5 test accuracy in the ImageNet Large Scale Visual Recognition Challenge (ILSVRC)</w:t>
+      </w:r>
+      <w:r>
+        <w:rPr>
+          <w:sz w:val="21"/>
+          <w:szCs w:val="21"/>
+        </w:rPr>
         <w:t xml:space="preserve"> </w:t>
       </w:r>
-      <w:proofErr w:type="spellStart"/>
-      <w:r>
-        <w:t>nulla</w:t>
-      </w:r>
-      <w:proofErr w:type="spellEnd"/>
-      <w:r>
+      <w:r>
+        <w:rPr>
+          <w:sz w:val="21"/>
+          <w:szCs w:val="21"/>
+        </w:rPr>
+        <w:t>[</w:t>
+      </w:r>
+      <w:r>
+        <w:rPr>
+          <w:sz w:val="21"/>
+          <w:szCs w:val="21"/>
+        </w:rPr>
+        <w:t>Simonyan</w:t>
+      </w:r>
+      <w:r>
+        <w:rPr>
+          <w:sz w:val="21"/>
+          <w:szCs w:val="21"/>
+        </w:rPr>
+        <w:t xml:space="preserve"> and Zisserman, 2014]</w:t>
+      </w:r>
+      <w:r>
+        <w:rPr>
+          <w:sz w:val="21"/>
+          <w:szCs w:val="21"/>
+        </w:rPr>
+        <w:t xml:space="preserve">. </w:t>
+      </w:r>
+    </w:p>
+    <w:p>
+      <w:pPr>
+        <w:ind w:firstLine="567"/>
+        <w:rPr>
+          <w:sz w:val="21"/>
+          <w:szCs w:val="21"/>
+        </w:rPr>
+      </w:pPr>
+      <w:r>
+        <w:rPr>
+          <w:sz w:val="21"/>
+          <w:szCs w:val="21"/>
+        </w:rPr>
+        <w:t xml:space="preserve">The Adam </w:t>
+      </w:r>
+      <w:r>
+        <w:rPr>
+          <w:sz w:val="21"/>
+          <w:szCs w:val="21"/>
+        </w:rPr>
+        <w:t>optimiser</w:t>
+      </w:r>
+      <w:r>
+        <w:rPr>
+          <w:sz w:val="21"/>
+          <w:szCs w:val="21"/>
+        </w:rPr>
+        <w:t xml:space="preserve"> was chosen as the model </w:t>
+      </w:r>
+      <w:r>
+        <w:rPr>
+          <w:sz w:val="21"/>
+          <w:szCs w:val="21"/>
+        </w:rPr>
+        <w:t>optimiser</w:t>
+      </w:r>
+      <w:r>
+        <w:rPr>
+          <w:sz w:val="21"/>
+          <w:szCs w:val="21"/>
+        </w:rPr>
+        <w:t xml:space="preserve"> as it is computationally efficient [Kingma and Ba 2014].</w:t>
+      </w:r>
+      <w:r>
+        <w:rPr>
+          <w:sz w:val="21"/>
+          <w:szCs w:val="21"/>
+        </w:rPr>
         <w:t xml:space="preserve"> </w:t>
       </w:r>
-      <w:proofErr w:type="spellStart"/>
-      <w:r>
-        <w:t>pariatur</w:t>
-      </w:r>
-      <w:proofErr w:type="spellEnd"/>
-      <w:r>
-        <w:t>?</w:t>
-      </w:r>
-    </w:p>
-    <w:p>
-      <w:pPr>
-        <w:pStyle w:val="Heading1"/>
-        <w:rPr>
-          <w:rFonts w:cs="Nimbus Roman No9 L"/>
-          <w:sz w:val="21"/>
-          <w:szCs w:val="21"/>
-        </w:rPr>
-      </w:pPr>
-      <w:r>
-        <w:t>3 My Work</w:t>
-      </w:r>
-    </w:p>
-    <w:p>
-      <w:r>
-        <w:t xml:space="preserve">, </w:t>
-      </w:r>
-      <w:proofErr w:type="spellStart"/>
-      <w:r>
-        <w:t>quam</w:t>
-      </w:r>
-      <w:proofErr w:type="spellEnd"/>
-      <w:r>
-        <w:t xml:space="preserve"> nihil </w:t>
-      </w:r>
-      <w:proofErr w:type="spellStart"/>
-      <w:r>
-        <w:t>molestiae</w:t>
-      </w:r>
-      <w:proofErr w:type="spellEnd"/>
+      <w:r>
+        <w:rPr>
+          <w:sz w:val="21"/>
+          <w:szCs w:val="21"/>
+        </w:rPr>
+        <w:t xml:space="preserve">All models were configured with </w:t>
+      </w:r>
+      <w:r>
+        <w:rPr>
+          <w:sz w:val="21"/>
+          <w:szCs w:val="21"/>
+        </w:rPr>
+        <w:t>call backs</w:t>
+      </w:r>
+      <w:r>
+        <w:rPr>
+          <w:sz w:val="21"/>
+          <w:szCs w:val="21"/>
+        </w:rPr>
+        <w:t xml:space="preserve"> to</w:t>
+      </w:r>
+      <w:r>
+        <w:rPr>
+          <w:sz w:val="21"/>
+          <w:szCs w:val="21"/>
+        </w:rPr>
+        <w:t xml:space="preserve"> stop early based on validation losses to </w:t>
+      </w:r>
+      <w:r>
+        <w:rPr>
+          <w:sz w:val="21"/>
+          <w:szCs w:val="21"/>
+        </w:rPr>
+        <w:t>prevent overfitting</w:t>
+      </w:r>
+      <w:r>
+        <w:rPr>
+          <w:sz w:val="21"/>
+          <w:szCs w:val="21"/>
+        </w:rPr>
+        <w:t xml:space="preserve"> and </w:t>
+      </w:r>
+      <w:r>
+        <w:rPr>
+          <w:sz w:val="21"/>
+          <w:szCs w:val="21"/>
+        </w:rPr>
+        <w:t>save the best model weights</w:t>
+      </w:r>
+      <w:r>
+        <w:rPr>
+          <w:sz w:val="21"/>
+          <w:szCs w:val="21"/>
+        </w:rPr>
+        <w:t xml:space="preserve"> at the end of each epoch</w:t>
+      </w:r>
+      <w:r>
+        <w:rPr>
+          <w:sz w:val="21"/>
+          <w:szCs w:val="21"/>
+        </w:rPr>
+        <w:t xml:space="preserve">. </w:t>
+      </w:r>
+    </w:p>
+    <w:p>
+      <w:pPr>
+        <w:pStyle w:val="Heading2"/>
+      </w:pPr>
+      <w:r>
+        <w:t>3</w:t>
+      </w:r>
+      <w:r>
+        <w:t>.</w:t>
+      </w:r>
+      <w:r>
+        <w:t>3</w:t>
+      </w:r>
       <w:r>
         <w:t xml:space="preserve"> </w:t>
       </w:r>
-      <w:proofErr w:type="spellStart"/>
-      <w:r>
-        <w:t>consequatur</w:t>
-      </w:r>
-      <w:proofErr w:type="spellEnd"/>
-      <w:r>
-        <w:t xml:space="preserve">, </w:t>
-      </w:r>
-      <w:proofErr w:type="spellStart"/>
-      <w:r>
-        <w:t>vel</w:t>
-      </w:r>
-      <w:proofErr w:type="spellEnd"/>
-      <w:r>
+      <w:r>
+        <w:t xml:space="preserve">Transfer Learning </w:t>
+      </w:r>
+    </w:p>
+    <w:p>
+      <w:pPr>
+        <w:rPr>
+          <w:sz w:val="21"/>
+          <w:szCs w:val="21"/>
+        </w:rPr>
+      </w:pPr>
+      <w:r>
+        <w:rPr>
+          <w:sz w:val="21"/>
+          <w:szCs w:val="21"/>
+        </w:rPr>
+        <w:t>The</w:t>
+      </w:r>
+      <w:r>
+        <w:rPr>
+          <w:sz w:val="21"/>
+          <w:szCs w:val="21"/>
+        </w:rPr>
+        <w:t xml:space="preserve"> top layers </w:t>
+      </w:r>
+      <w:r>
+        <w:rPr>
+          <w:sz w:val="21"/>
+          <w:szCs w:val="21"/>
+        </w:rPr>
+        <w:t xml:space="preserve">of the VGG16 model </w:t>
+      </w:r>
+      <w:r>
+        <w:rPr>
+          <w:sz w:val="21"/>
+          <w:szCs w:val="21"/>
+        </w:rPr>
+        <w:t xml:space="preserve">were replaced with new dense layers </w:t>
+      </w:r>
+      <w:r>
+        <w:rPr>
+          <w:sz w:val="21"/>
+          <w:szCs w:val="21"/>
+        </w:rPr>
+        <w:t>that were trainable to classify the traffic signs</w:t>
+      </w:r>
+      <w:r>
+        <w:rPr>
+          <w:sz w:val="21"/>
+          <w:szCs w:val="21"/>
+        </w:rPr>
+        <w:t>.</w:t>
+      </w:r>
+      <w:r>
+        <w:rPr>
+          <w:sz w:val="21"/>
+          <w:szCs w:val="21"/>
+        </w:rPr>
         <w:t xml:space="preserve"> </w:t>
       </w:r>
-      <w:proofErr w:type="spellStart"/>
-      <w:r>
-        <w:t>illum</w:t>
-      </w:r>
-      <w:proofErr w:type="spellEnd"/>
-      <w:r>
-        <w:t xml:space="preserve">, qui </w:t>
-      </w:r>
-      <w:proofErr w:type="spellStart"/>
-      <w:r>
-        <w:t>dolorem</w:t>
-      </w:r>
-      <w:proofErr w:type="spellEnd"/>
-      <w:r>
+      <w:r>
+        <w:rPr>
+          <w:sz w:val="21"/>
+          <w:szCs w:val="21"/>
+        </w:rPr>
+        <w:t>Initially</w:t>
+      </w:r>
+      <w:r>
+        <w:rPr>
+          <w:sz w:val="21"/>
+          <w:szCs w:val="21"/>
+        </w:rPr>
+        <w:t>,</w:t>
+      </w:r>
+      <w:r>
+        <w:rPr>
+          <w:sz w:val="21"/>
+          <w:szCs w:val="21"/>
+        </w:rPr>
+        <w:t xml:space="preserve"> all convoluted layers were frozen to prevent </w:t>
+      </w:r>
+      <w:r>
+        <w:rPr>
+          <w:sz w:val="21"/>
+          <w:szCs w:val="21"/>
+        </w:rPr>
+        <w:t>modifying</w:t>
+      </w:r>
+      <w:r>
+        <w:rPr>
+          <w:sz w:val="21"/>
+          <w:szCs w:val="21"/>
+        </w:rPr>
+        <w:t xml:space="preserve"> their previously trained weights.</w:t>
+      </w:r>
+      <w:r>
+        <w:rPr>
+          <w:sz w:val="21"/>
+          <w:szCs w:val="21"/>
+        </w:rPr>
         <w:t xml:space="preserve"> </w:t>
       </w:r>
-      <w:proofErr w:type="spellStart"/>
-      <w:r>
-        <w:t>eum</w:t>
-      </w:r>
-      <w:proofErr w:type="spellEnd"/>
-      <w:r>
+      <w:r>
+        <w:rPr>
+          <w:sz w:val="21"/>
+          <w:szCs w:val="21"/>
+        </w:rPr>
+        <w:t>Several</w:t>
+      </w:r>
+      <w:r>
+        <w:rPr>
+          <w:sz w:val="21"/>
+          <w:szCs w:val="21"/>
+        </w:rPr>
+        <w:t xml:space="preserve"> layers were allowed to be trainable</w:t>
+      </w:r>
+      <w:r>
+        <w:rPr>
+          <w:sz w:val="21"/>
+          <w:szCs w:val="21"/>
+        </w:rPr>
         <w:t xml:space="preserve"> </w:t>
       </w:r>
-      <w:proofErr w:type="spellStart"/>
-      <w:r>
-        <w:t>fugiat</w:t>
-      </w:r>
-      <w:proofErr w:type="spellEnd"/>
-      <w:r>
-        <w:t xml:space="preserve">, quo </w:t>
-      </w:r>
-      <w:proofErr w:type="spellStart"/>
-      <w:r>
-        <w:t>voluptas</w:t>
-      </w:r>
-      <w:proofErr w:type="spellEnd"/>
+      <w:r>
+        <w:rPr>
+          <w:sz w:val="21"/>
+          <w:szCs w:val="21"/>
+        </w:rPr>
+        <w:t>in subsequent iterations to</w:t>
+      </w:r>
+      <w:r>
+        <w:rPr>
+          <w:sz w:val="21"/>
+          <w:szCs w:val="21"/>
+        </w:rPr>
+        <w:t xml:space="preserve"> gain higher accuracy in training and testing.</w:t>
+      </w:r>
+    </w:p>
+    <w:p>
+      <w:pPr>
+        <w:pStyle w:val="Heading2"/>
+      </w:pPr>
+      <w:r>
+        <w:t>3</w:t>
+      </w:r>
+      <w:r>
+        <w:t>.</w:t>
+      </w:r>
+      <w:r>
+        <w:t>3</w:t>
+      </w:r>
       <w:r>
         <w:t xml:space="preserve"> </w:t>
       </w:r>
-      <w:proofErr w:type="spellStart"/>
-      <w:r>
-        <w:t>nulla</w:t>
-      </w:r>
-      <w:proofErr w:type="spellEnd"/>
+      <w:r>
+        <w:t>Model Training</w:t>
+      </w:r>
       <w:r>
         <w:t xml:space="preserve"> </w:t>
       </w:r>
-      <w:proofErr w:type="spellStart"/>
-      <w:r>
-        <w:t>pariatur</w:t>
-      </w:r>
-      <w:proofErr w:type="spellEnd"/>
-      <w:r>
-        <w:t xml:space="preserve">? </w:t>
-      </w:r>
-    </w:p>
-    <w:p/>
-    <w:p>
-      <w:r>
-        <w:rPr>
-          <w:rStyle w:val="Strong"/>
-        </w:rPr>
-        <w:t>My Paragraph:</w:t>
-      </w:r>
-      <w:r>
+    </w:p>
+    <w:p>
+      <w:pPr>
+        <w:rPr>
+          <w:sz w:val="21"/>
+          <w:szCs w:val="21"/>
+        </w:rPr>
+      </w:pPr>
+      <w:r>
+        <w:rPr>
+          <w:sz w:val="21"/>
+          <w:szCs w:val="21"/>
+        </w:rPr>
+        <w:t>All model iterations were</w:t>
+      </w:r>
+      <w:r>
+        <w:rPr>
+          <w:sz w:val="21"/>
+          <w:szCs w:val="21"/>
+        </w:rPr>
+        <w:t xml:space="preserve"> trained </w:t>
+      </w:r>
+      <w:r>
+        <w:rPr>
+          <w:sz w:val="21"/>
+          <w:szCs w:val="21"/>
+        </w:rPr>
+        <w:t>with</w:t>
+      </w:r>
+      <w:r>
+        <w:rPr>
+          <w:sz w:val="21"/>
+          <w:szCs w:val="21"/>
+        </w:rPr>
+        <w:t xml:space="preserve"> the</w:t>
+      </w:r>
+      <w:r>
+        <w:rPr>
+          <w:sz w:val="21"/>
+          <w:szCs w:val="21"/>
+        </w:rPr>
+        <w:t xml:space="preserve"> data</w:t>
+      </w:r>
+      <w:r>
+        <w:rPr>
+          <w:sz w:val="21"/>
+          <w:szCs w:val="21"/>
+        </w:rPr>
+        <w:t xml:space="preserve"> as</w:t>
+      </w:r>
+      <w:r>
+        <w:rPr>
+          <w:sz w:val="21"/>
+          <w:szCs w:val="21"/>
+        </w:rPr>
+        <w:t xml:space="preserve"> outlined in </w:t>
+      </w:r>
+      <w:r>
+        <w:rPr>
+          <w:sz w:val="21"/>
+          <w:szCs w:val="21"/>
+        </w:rPr>
+        <w:t>subsection 2.1</w:t>
+      </w:r>
+      <w:r>
+        <w:rPr>
+          <w:sz w:val="21"/>
+          <w:szCs w:val="21"/>
+        </w:rPr>
+        <w:t>.</w:t>
+      </w:r>
+      <w:r>
+        <w:rPr>
+          <w:sz w:val="21"/>
+          <w:szCs w:val="21"/>
+        </w:rPr>
         <w:t xml:space="preserve"> </w:t>
       </w:r>
       <w:r>
-        <w:t>All execution was performed on a Google Cloud virtual machine with four  vCPUs, 26GB of Ram and one Nvidia Tesla T4 GPU</w:t>
+        <w:rPr>
+          <w:sz w:val="21"/>
+          <w:szCs w:val="21"/>
+        </w:rPr>
+        <w:t>The training</w:t>
+      </w:r>
+      <w:r>
+        <w:rPr>
+          <w:sz w:val="21"/>
+          <w:szCs w:val="21"/>
+        </w:rPr>
+        <w:t xml:space="preserve"> and prediction</w:t>
+      </w:r>
+      <w:r>
+        <w:rPr>
+          <w:sz w:val="21"/>
+          <w:szCs w:val="21"/>
+        </w:rPr>
+        <w:t xml:space="preserve"> was performed on a Google Cloud virtual machine with four vCPUs, 26GB of Ram and one Nvidia Tesla T4 GPU.</w:t>
+      </w:r>
+      <w:r>
+        <w:rPr>
+          <w:sz w:val="21"/>
+          <w:szCs w:val="21"/>
+        </w:rPr>
+        <w:t xml:space="preserve"> A validation dataset was used in the training by the early stopping call-back to ensure there was no overfitting.</w:t>
+      </w:r>
+    </w:p>
+    <w:p>
+      <w:pPr>
+        <w:pStyle w:val="Heading2"/>
+      </w:pPr>
+      <w:r>
+        <w:t>3</w:t>
       </w:r>
       <w:r>
         <w:t>.</w:t>
       </w:r>
-    </w:p>
-    <w:p>
-      <w:r>
-        <w:t>An example table is shown in Table 1.</w:t>
-      </w:r>
-    </w:p>
-    <w:p/>
+      <w:r>
+        <w:t>4</w:t>
+      </w:r>
+      <w:r>
+        <w:t xml:space="preserve"> </w:t>
+      </w:r>
+      <w:r>
+        <w:t xml:space="preserve">Model </w:t>
+      </w:r>
+      <w:r>
+        <w:t>Verification</w:t>
+      </w:r>
+      <w:r>
+        <w:t xml:space="preserve"> </w:t>
+      </w:r>
+    </w:p>
+    <w:p>
+      <w:r>
+        <w:rPr>
+          <w:sz w:val="21"/>
+          <w:szCs w:val="21"/>
+        </w:rPr>
+        <w:t>Once the model iteration was trained, it</w:t>
+      </w:r>
+      <w:r>
+        <w:rPr>
+          <w:sz w:val="21"/>
+          <w:szCs w:val="21"/>
+        </w:rPr>
+        <w:t xml:space="preserve"> was used to generate predictions based on the uncategorised testing dataset. These predictions were </w:t>
+      </w:r>
+      <w:r>
+        <w:rPr>
+          <w:sz w:val="21"/>
+          <w:szCs w:val="21"/>
+        </w:rPr>
+        <w:t>used to verify the model</w:t>
+      </w:r>
+      <w:r>
+        <w:rPr>
+          <w:sz w:val="21"/>
+          <w:szCs w:val="21"/>
+        </w:rPr>
+        <w:t xml:space="preserve"> for accuracy. Results of each training iteration are</w:t>
+      </w:r>
+      <w:r>
+        <w:rPr>
+          <w:sz w:val="21"/>
+          <w:szCs w:val="21"/>
+        </w:rPr>
+        <w:t xml:space="preserve"> shown in Table 1.</w:t>
+      </w:r>
+    </w:p>
     <w:p/>
     <w:tbl>
       <w:tblPr>
@@ -1020,24 +2227,26 @@
         <w:tblLook w:val="04A0" w:firstRow="1" w:lastRow="0" w:firstColumn="1" w:lastColumn="0" w:noHBand="0" w:noVBand="1"/>
       </w:tblPr>
       <w:tblGrid>
-        <w:gridCol w:w="834"/>
-        <w:gridCol w:w="1011"/>
-        <w:gridCol w:w="989"/>
-        <w:gridCol w:w="810"/>
+        <w:gridCol w:w="892"/>
+        <w:gridCol w:w="1003"/>
+        <w:gridCol w:w="981"/>
+        <w:gridCol w:w="804"/>
         <w:gridCol w:w="950"/>
-        <w:gridCol w:w="989"/>
-        <w:gridCol w:w="911"/>
-        <w:gridCol w:w="1067"/>
-        <w:gridCol w:w="1067"/>
-        <w:gridCol w:w="1012"/>
+        <w:gridCol w:w="981"/>
+        <w:gridCol w:w="904"/>
+        <w:gridCol w:w="1059"/>
+        <w:gridCol w:w="1059"/>
+        <w:gridCol w:w="1007"/>
       </w:tblGrid>
       <w:tr>
         <w:tc>
           <w:tcPr>
             <w:tcW w:w="963" w:type="dxa"/>
+            <w:vAlign w:val="center"/>
           </w:tcPr>
           <w:p>
             <w:pPr>
+              <w:jc w:val="center"/>
               <w:rPr>
                 <w:sz w:val="18"/>
                 <w:szCs w:val="18"/>
@@ -1048,7 +2257,7 @@
                 <w:sz w:val="18"/>
                 <w:szCs w:val="18"/>
               </w:rPr>
-              <w:t>Model</w:t>
+              <w:t>Iteration</w:t>
             </w:r>
           </w:p>
         </w:tc>
@@ -1059,6 +2268,7 @@
           </w:tcPr>
           <w:p>
             <w:pPr>
+              <w:jc w:val="center"/>
               <w:rPr>
                 <w:sz w:val="18"/>
                 <w:szCs w:val="18"/>
@@ -1138,6 +2348,22 @@
               <w:t>Execution Time</w:t>
             </w:r>
           </w:p>
+          <w:p>
+            <w:pPr>
+              <w:jc w:val="center"/>
+              <w:rPr>
+                <w:sz w:val="18"/>
+                <w:szCs w:val="18"/>
+              </w:rPr>
+            </w:pPr>
+            <w:r>
+              <w:rPr>
+                <w:sz w:val="18"/>
+                <w:szCs w:val="18"/>
+              </w:rPr>
+              <w:t>(h:mm:ss)</w:t>
+            </w:r>
+          </w:p>
         </w:tc>
         <w:tc>
           <w:tcPr>
@@ -1157,14 +2383,7 @@
                 <w:sz w:val="18"/>
                 <w:szCs w:val="18"/>
               </w:rPr>
-              <w:t>Training</w:t>
-            </w:r>
-            <w:r>
-              <w:rPr>
-                <w:sz w:val="18"/>
-                <w:szCs w:val="18"/>
-              </w:rPr>
-              <w:t xml:space="preserve"> Accuracy</w:t>
+              <w:t>Training Accuracy</w:t>
             </w:r>
           </w:p>
         </w:tc>
@@ -1186,21 +2405,7 @@
                 <w:sz w:val="18"/>
                 <w:szCs w:val="18"/>
               </w:rPr>
-              <w:t>Training</w:t>
-            </w:r>
-            <w:r>
-              <w:rPr>
-                <w:sz w:val="18"/>
-                <w:szCs w:val="18"/>
-              </w:rPr>
-              <w:t xml:space="preserve"> </w:t>
-            </w:r>
-            <w:r>
-              <w:rPr>
-                <w:sz w:val="18"/>
-                <w:szCs w:val="18"/>
-              </w:rPr>
-              <w:t>Loss</w:t>
+              <w:t>Training Loss</w:t>
             </w:r>
           </w:p>
         </w:tc>
@@ -1244,14 +2449,7 @@
                 <w:sz w:val="18"/>
                 <w:szCs w:val="18"/>
               </w:rPr>
-              <w:t xml:space="preserve">Validation </w:t>
-            </w:r>
-            <w:r>
-              <w:rPr>
-                <w:sz w:val="18"/>
-                <w:szCs w:val="18"/>
-              </w:rPr>
-              <w:t>Loss</w:t>
+              <w:t>Validation Loss</w:t>
             </w:r>
           </w:p>
         </w:tc>
@@ -1273,14 +2471,7 @@
                 <w:sz w:val="18"/>
                 <w:szCs w:val="18"/>
               </w:rPr>
-              <w:t>Testing</w:t>
-            </w:r>
-            <w:r>
-              <w:rPr>
-                <w:sz w:val="18"/>
-                <w:szCs w:val="18"/>
-              </w:rPr>
-              <w:t xml:space="preserve"> Accuracy</w:t>
+              <w:t>Testing Accuracy</w:t>
             </w:r>
           </w:p>
         </w:tc>
@@ -1289,8 +2480,12 @@
         <w:tc>
           <w:tcPr>
             <w:tcW w:w="963" w:type="dxa"/>
+            <w:vAlign w:val="center"/>
           </w:tcPr>
           <w:p>
+            <w:pPr>
+              <w:jc w:val="center"/>
+            </w:pPr>
             <w:r>
               <w:t>1</w:t>
             </w:r>
@@ -1302,6 +2497,9 @@
             <w:vAlign w:val="center"/>
           </w:tcPr>
           <w:p>
+            <w:pPr>
+              <w:jc w:val="center"/>
+            </w:pPr>
             <w:r>
               <w:t>No</w:t>
             </w:r>
@@ -1324,6 +2522,7 @@
         <w:tc>
           <w:tcPr>
             <w:tcW w:w="865" w:type="dxa"/>
+            <w:vAlign w:val="center"/>
           </w:tcPr>
           <w:p>
             <w:pPr>
@@ -1337,6 +2536,7 @@
         <w:tc>
           <w:tcPr>
             <w:tcW w:w="272" w:type="dxa"/>
+            <w:vAlign w:val="center"/>
           </w:tcPr>
           <w:p>
             <w:pPr>
@@ -1350,6 +2550,7 @@
         <w:tc>
           <w:tcPr>
             <w:tcW w:w="1061" w:type="dxa"/>
+            <w:vAlign w:val="center"/>
           </w:tcPr>
           <w:p>
             <w:pPr>
@@ -1363,6 +2564,7 @@
         <w:tc>
           <w:tcPr>
             <w:tcW w:w="977" w:type="dxa"/>
+            <w:vAlign w:val="center"/>
           </w:tcPr>
           <w:p>
             <w:pPr>
@@ -1390,6 +2592,7 @@
         <w:tc>
           <w:tcPr>
             <w:tcW w:w="1147" w:type="dxa"/>
+            <w:vAlign w:val="center"/>
           </w:tcPr>
           <w:p>
             <w:pPr>
@@ -1403,6 +2606,7 @@
         <w:tc>
           <w:tcPr>
             <w:tcW w:w="1061" w:type="dxa"/>
+            <w:vAlign w:val="center"/>
           </w:tcPr>
           <w:p>
             <w:pPr>
@@ -1418,8 +2622,12 @@
         <w:tc>
           <w:tcPr>
             <w:tcW w:w="963" w:type="dxa"/>
+            <w:vAlign w:val="center"/>
           </w:tcPr>
           <w:p>
+            <w:pPr>
+              <w:jc w:val="center"/>
+            </w:pPr>
             <w:r>
               <w:t>2</w:t>
             </w:r>
@@ -1431,6 +2639,9 @@
             <w:vAlign w:val="center"/>
           </w:tcPr>
           <w:p>
+            <w:pPr>
+              <w:jc w:val="center"/>
+            </w:pPr>
             <w:r>
               <w:t>No</w:t>
             </w:r>
@@ -1453,6 +2664,7 @@
         <w:tc>
           <w:tcPr>
             <w:tcW w:w="865" w:type="dxa"/>
+            <w:vAlign w:val="center"/>
           </w:tcPr>
           <w:p>
             <w:pPr>
@@ -1466,6 +2678,7 @@
         <w:tc>
           <w:tcPr>
             <w:tcW w:w="272" w:type="dxa"/>
+            <w:vAlign w:val="center"/>
           </w:tcPr>
           <w:p>
             <w:pPr>
@@ -1479,6 +2692,7 @@
         <w:tc>
           <w:tcPr>
             <w:tcW w:w="1061" w:type="dxa"/>
+            <w:vAlign w:val="center"/>
           </w:tcPr>
           <w:p>
             <w:pPr>
@@ -1492,6 +2706,7 @@
         <w:tc>
           <w:tcPr>
             <w:tcW w:w="977" w:type="dxa"/>
+            <w:vAlign w:val="center"/>
           </w:tcPr>
           <w:p>
             <w:pPr>
@@ -1519,6 +2734,7 @@
         <w:tc>
           <w:tcPr>
             <w:tcW w:w="1147" w:type="dxa"/>
+            <w:vAlign w:val="center"/>
           </w:tcPr>
           <w:p>
             <w:pPr>
@@ -1532,6 +2748,7 @@
         <w:tc>
           <w:tcPr>
             <w:tcW w:w="1061" w:type="dxa"/>
+            <w:vAlign w:val="center"/>
           </w:tcPr>
           <w:p>
             <w:pPr>
@@ -1547,8 +2764,12 @@
         <w:tc>
           <w:tcPr>
             <w:tcW w:w="963" w:type="dxa"/>
+            <w:vAlign w:val="center"/>
           </w:tcPr>
           <w:p>
+            <w:pPr>
+              <w:jc w:val="center"/>
+            </w:pPr>
             <w:r>
               <w:t>3</w:t>
             </w:r>
@@ -1560,6 +2781,9 @@
             <w:vAlign w:val="center"/>
           </w:tcPr>
           <w:p>
+            <w:pPr>
+              <w:jc w:val="center"/>
+            </w:pPr>
             <w:r>
               <w:t>Yes</w:t>
             </w:r>
@@ -1582,6 +2806,7 @@
         <w:tc>
           <w:tcPr>
             <w:tcW w:w="865" w:type="dxa"/>
+            <w:vAlign w:val="center"/>
           </w:tcPr>
           <w:p>
             <w:pPr>
@@ -1595,6 +2820,7 @@
         <w:tc>
           <w:tcPr>
             <w:tcW w:w="272" w:type="dxa"/>
+            <w:vAlign w:val="center"/>
           </w:tcPr>
           <w:p>
             <w:pPr>
@@ -1608,6 +2834,7 @@
         <w:tc>
           <w:tcPr>
             <w:tcW w:w="1061" w:type="dxa"/>
+            <w:vAlign w:val="center"/>
           </w:tcPr>
           <w:p>
             <w:pPr>
@@ -1621,6 +2848,7 @@
         <w:tc>
           <w:tcPr>
             <w:tcW w:w="977" w:type="dxa"/>
+            <w:vAlign w:val="center"/>
           </w:tcPr>
           <w:p>
             <w:pPr>
@@ -1648,6 +2876,7 @@
         <w:tc>
           <w:tcPr>
             <w:tcW w:w="1147" w:type="dxa"/>
+            <w:vAlign w:val="center"/>
           </w:tcPr>
           <w:p>
             <w:pPr>
@@ -1661,6 +2890,7 @@
         <w:tc>
           <w:tcPr>
             <w:tcW w:w="1061" w:type="dxa"/>
+            <w:vAlign w:val="center"/>
           </w:tcPr>
           <w:p>
             <w:pPr>
@@ -1676,8 +2906,12 @@
         <w:tc>
           <w:tcPr>
             <w:tcW w:w="963" w:type="dxa"/>
+            <w:vAlign w:val="center"/>
           </w:tcPr>
           <w:p>
+            <w:pPr>
+              <w:jc w:val="center"/>
+            </w:pPr>
             <w:r>
               <w:t>4</w:t>
             </w:r>
@@ -1689,6 +2923,9 @@
             <w:vAlign w:val="center"/>
           </w:tcPr>
           <w:p>
+            <w:pPr>
+              <w:jc w:val="center"/>
+            </w:pPr>
             <w:r>
               <w:t>Yes</w:t>
             </w:r>
@@ -1711,6 +2948,7 @@
         <w:tc>
           <w:tcPr>
             <w:tcW w:w="865" w:type="dxa"/>
+            <w:vAlign w:val="center"/>
           </w:tcPr>
           <w:p>
             <w:pPr>
@@ -1727,6 +2965,7 @@
         <w:tc>
           <w:tcPr>
             <w:tcW w:w="272" w:type="dxa"/>
+            <w:vAlign w:val="center"/>
           </w:tcPr>
           <w:p>
             <w:pPr>
@@ -1740,6 +2979,7 @@
         <w:tc>
           <w:tcPr>
             <w:tcW w:w="1061" w:type="dxa"/>
+            <w:vAlign w:val="center"/>
           </w:tcPr>
           <w:p>
             <w:pPr>
@@ -1753,6 +2993,7 @@
         <w:tc>
           <w:tcPr>
             <w:tcW w:w="977" w:type="dxa"/>
+            <w:vAlign w:val="center"/>
           </w:tcPr>
           <w:p>
             <w:pPr>
@@ -1780,6 +3021,7 @@
         <w:tc>
           <w:tcPr>
             <w:tcW w:w="1147" w:type="dxa"/>
+            <w:vAlign w:val="center"/>
           </w:tcPr>
           <w:p>
             <w:pPr>
@@ -1793,6 +3035,7 @@
         <w:tc>
           <w:tcPr>
             <w:tcW w:w="1061" w:type="dxa"/>
+            <w:vAlign w:val="center"/>
           </w:tcPr>
           <w:p>
             <w:pPr>
@@ -1840,132 +3083,133 @@
         <w:t>Results of model training</w:t>
       </w:r>
       <w:r>
+        <w:t xml:space="preserve"> iterations</w:t>
+      </w:r>
+      <w:r>
         <w:t>.</w:t>
       </w:r>
     </w:p>
-    <w:p/>
-    <w:p>
-      <w:pPr>
-        <w:ind w:firstLine="567"/>
-      </w:pPr>
-      <w:proofErr w:type="spellStart"/>
-      <w:r>
-        <w:t>Sed</w:t>
-      </w:r>
-      <w:proofErr w:type="spellEnd"/>
-      <w:r>
+    <w:p>
+      <w:pPr>
+        <w:pStyle w:val="Heading1"/>
+      </w:pPr>
+    </w:p>
+    <w:p>
+      <w:pPr>
+        <w:pStyle w:val="Heading1"/>
+      </w:pPr>
+      <w:r>
+        <w:lastRenderedPageBreak/>
+        <w:t>4</w:t>
+      </w:r>
+      <w:r>
+        <w:t xml:space="preserve"> Conclusions</w:t>
+      </w:r>
+    </w:p>
+    <w:p>
+      <w:pPr>
+        <w:rPr>
+          <w:sz w:val="21"/>
+          <w:szCs w:val="21"/>
+        </w:rPr>
+      </w:pPr>
+      <w:r>
+        <w:rPr>
+          <w:sz w:val="21"/>
+          <w:szCs w:val="21"/>
+        </w:rPr>
+        <w:t>Recognition of</w:t>
+      </w:r>
+      <w:r>
+        <w:rPr>
+          <w:sz w:val="21"/>
+          <w:szCs w:val="21"/>
+        </w:rPr>
+        <w:t xml:space="preserve"> traffic signs using CNNs with transfer learning shows high accuracy.</w:t>
+      </w:r>
+      <w:r>
+        <w:rPr>
+          <w:sz w:val="21"/>
+          <w:szCs w:val="21"/>
+        </w:rPr>
         <w:t xml:space="preserve"> </w:t>
       </w:r>
-    </w:p>
-    <w:p>
-      <w:pPr>
-        <w:pStyle w:val="Heading1"/>
-      </w:pPr>
-      <w:r>
-        <w:t>7 Conclusions</w:t>
-      </w:r>
-    </w:p>
-    <w:p>
-      <w:proofErr w:type="spellStart"/>
-      <w:r>
-        <w:t>Sed</w:t>
-      </w:r>
-      <w:proofErr w:type="spellEnd"/>
-      <w:r>
+      <w:r>
+        <w:rPr>
+          <w:sz w:val="21"/>
+          <w:szCs w:val="21"/>
+        </w:rPr>
+        <w:t xml:space="preserve">In training iterations, a CNN with transfer learning was demonstrated to have </w:t>
+      </w:r>
+      <w:r>
+        <w:rPr>
+          <w:sz w:val="21"/>
+          <w:szCs w:val="21"/>
+        </w:rPr>
+        <w:t xml:space="preserve">an accuracy of 97.38% with </w:t>
+      </w:r>
+      <w:r>
+        <w:rPr>
+          <w:sz w:val="21"/>
+          <w:szCs w:val="21"/>
+        </w:rPr>
+        <w:t>an</w:t>
+      </w:r>
+      <w:r>
+        <w:rPr>
+          <w:sz w:val="21"/>
+          <w:szCs w:val="21"/>
+        </w:rPr>
         <w:t xml:space="preserve"> </w:t>
       </w:r>
-      <w:proofErr w:type="spellStart"/>
-      <w:r>
-        <w:t>ut</w:t>
-      </w:r>
-      <w:proofErr w:type="spellEnd"/>
-      <w:r>
-        <w:t xml:space="preserve"> </w:t>
-      </w:r>
-      <w:proofErr w:type="spellStart"/>
-      <w:proofErr w:type="gramStart"/>
-      <w:r>
-        <w:t>perspiciatis</w:t>
-      </w:r>
-      <w:proofErr w:type="spellEnd"/>
-      <w:r>
-        <w:t xml:space="preserve"> ,</w:t>
-      </w:r>
-      <w:proofErr w:type="gramEnd"/>
-      <w:r>
-        <w:t xml:space="preserve"> </w:t>
-      </w:r>
-      <w:proofErr w:type="spellStart"/>
-      <w:r>
-        <w:t>unde</w:t>
-      </w:r>
-      <w:proofErr w:type="spellEnd"/>
-      <w:r>
-        <w:t xml:space="preserve"> </w:t>
-      </w:r>
-      <w:proofErr w:type="spellStart"/>
-      <w:r>
-        <w:t>omnis</w:t>
-      </w:r>
-      <w:proofErr w:type="spellEnd"/>
-      <w:r>
-        <w:t xml:space="preserve"> </w:t>
-      </w:r>
-      <w:proofErr w:type="spellStart"/>
-      <w:r>
-        <w:t>iste</w:t>
-      </w:r>
-      <w:proofErr w:type="spellEnd"/>
-      <w:r>
-        <w:t xml:space="preserve"> </w:t>
-      </w:r>
-      <w:proofErr w:type="spellStart"/>
-      <w:r>
-        <w:t>natus</w:t>
-      </w:r>
-      <w:proofErr w:type="spellEnd"/>
-      <w:r>
-        <w:t xml:space="preserve"> error sit </w:t>
-      </w:r>
-      <w:proofErr w:type="spellStart"/>
-      <w:r>
-        <w:t>voluptatem</w:t>
-      </w:r>
-      <w:proofErr w:type="spellEnd"/>
-      <w:r>
-        <w:t xml:space="preserve"> </w:t>
-      </w:r>
-      <w:proofErr w:type="spellStart"/>
-      <w:r>
-        <w:t>accusantium</w:t>
-      </w:r>
-      <w:proofErr w:type="spellEnd"/>
-      <w:r>
-        <w:t xml:space="preserve"> </w:t>
-      </w:r>
-      <w:proofErr w:type="spellStart"/>
-      <w:r>
-        <w:t>doloremque</w:t>
-      </w:r>
-      <w:proofErr w:type="spellEnd"/>
-      <w:r>
-        <w:t xml:space="preserve"> </w:t>
-      </w:r>
-      <w:proofErr w:type="spellStart"/>
-      <w:r>
-        <w:t>laudantium</w:t>
-      </w:r>
-      <w:proofErr w:type="spellEnd"/>
-      <w:r>
-        <w:t xml:space="preserve">, </w:t>
-      </w:r>
-      <w:proofErr w:type="spellStart"/>
-      <w:r>
-        <w:t>totam</w:t>
-      </w:r>
-      <w:proofErr w:type="spellEnd"/>
-      <w:r>
-        <w:t xml:space="preserve"> rem </w:t>
+      <w:r>
+        <w:rPr>
+          <w:sz w:val="21"/>
+          <w:szCs w:val="21"/>
+        </w:rPr>
+        <w:t>uncategorised</w:t>
+      </w:r>
+      <w:r>
+        <w:rPr>
+          <w:sz w:val="21"/>
+          <w:szCs w:val="21"/>
+        </w:rPr>
+        <w:t xml:space="preserve"> testing dataset. Others have achieved a 99.71% accuracy with the same dataset </w:t>
+      </w:r>
+      <w:r>
+        <w:rPr>
+          <w:sz w:val="21"/>
+          <w:szCs w:val="21"/>
+        </w:rPr>
+        <w:t>[Arcos-García, Álvarez-García and Soria-Morillo, 2018]</w:t>
+      </w:r>
+      <w:r>
+        <w:rPr>
+          <w:sz w:val="21"/>
+          <w:szCs w:val="21"/>
+        </w:rPr>
+        <w:t xml:space="preserve">.  </w:t>
+      </w:r>
+      <w:r>
+        <w:rPr>
+          <w:sz w:val="21"/>
+          <w:szCs w:val="21"/>
+        </w:rPr>
+        <w:t xml:space="preserve">There is potential for further exploration of transfer learning on CNNs to </w:t>
+      </w:r>
+      <w:r>
+        <w:rPr>
+          <w:sz w:val="21"/>
+          <w:szCs w:val="21"/>
+        </w:rPr>
+        <w:t>improve</w:t>
+      </w:r>
+      <w:r>
+        <w:rPr>
+          <w:sz w:val="21"/>
+          <w:szCs w:val="21"/>
+        </w:rPr>
+        <w:t xml:space="preserve"> accuracy. </w:t>
       </w:r>
     </w:p>
     <w:p>
@@ -1980,51 +3224,32 @@
       <w:pPr>
         <w:spacing w:after="120"/>
         <w:ind w:left="284" w:hanging="284"/>
-      </w:pPr>
-      <w:r>
-        <w:lastRenderedPageBreak/>
-        <w:t>[</w:t>
-      </w:r>
-      <w:proofErr w:type="spellStart"/>
-      <w:r>
-        <w:t>Arcos</w:t>
-      </w:r>
-      <w:proofErr w:type="spellEnd"/>
-      <w:r>
-        <w:t>-García, Álvarez-García and Soria-</w:t>
-      </w:r>
-      <w:proofErr w:type="spellStart"/>
-      <w:r>
-        <w:t>Morillo</w:t>
-      </w:r>
-      <w:proofErr w:type="spellEnd"/>
-      <w:r>
-        <w:t xml:space="preserve">, 2018] </w:t>
-      </w:r>
-      <w:proofErr w:type="spellStart"/>
-      <w:r>
-        <w:t>Arcos</w:t>
-      </w:r>
-      <w:proofErr w:type="spellEnd"/>
-      <w:r>
-        <w:t>-García, Á., Álvarez-García, J. and Soria-</w:t>
-      </w:r>
-      <w:proofErr w:type="spellStart"/>
-      <w:r>
-        <w:t>Morillo</w:t>
-      </w:r>
-      <w:proofErr w:type="spellEnd"/>
-      <w:r>
-        <w:t>, L., 2018. Deep neural network for traffic sign recognition systems: An analysis of spatial transformers and stochastic optimisation methods. </w:t>
+        <w:rPr>
+          <w:sz w:val="21"/>
+          <w:szCs w:val="21"/>
+        </w:rPr>
+      </w:pPr>
+      <w:r>
+        <w:rPr>
+          <w:sz w:val="21"/>
+          <w:szCs w:val="21"/>
+        </w:rPr>
+        <w:t>[Arcos-García, Álvarez-García and Soria-Morillo, 2018] Arcos-García, Á., Álvarez-García, J. and Soria-Morillo, L., 2018. Deep neural network for traffic sign recognition systems: An analysis of spatial transformers and stochastic optimisation methods. </w:t>
       </w:r>
       <w:r>
         <w:rPr>
           <w:i/>
           <w:iCs/>
+          <w:sz w:val="21"/>
+          <w:szCs w:val="21"/>
         </w:rPr>
         <w:t>Neural Networks</w:t>
       </w:r>
       <w:r>
+        <w:rPr>
+          <w:sz w:val="21"/>
+          <w:szCs w:val="21"/>
+        </w:rPr>
         <w:t>, 99, pp.158-165.</w:t>
       </w:r>
     </w:p>
@@ -2032,44 +3257,61 @@
       <w:pPr>
         <w:spacing w:after="120"/>
         <w:ind w:left="284" w:hanging="284"/>
-      </w:pPr>
-      <w:r>
-        <w:t>[</w:t>
-      </w:r>
-      <w:r>
-        <w:t>Brownlee, 2021</w:t>
-      </w:r>
-      <w:r>
-        <w:t xml:space="preserve">] </w:t>
-      </w:r>
-      <w:r>
-        <w:t>Brownlee, J., 2021. </w:t>
+        <w:rPr>
+          <w:sz w:val="21"/>
+          <w:szCs w:val="21"/>
+        </w:rPr>
+      </w:pPr>
+      <w:r>
+        <w:rPr>
+          <w:sz w:val="21"/>
+          <w:szCs w:val="21"/>
+        </w:rPr>
+        <w:t>[Brownlee, 2021] Brownlee, J., 2021. </w:t>
       </w:r>
       <w:r>
         <w:rPr>
           <w:i/>
           <w:iCs/>
-        </w:rPr>
-        <w:t xml:space="preserve">Transfer Learning in </w:t>
-      </w:r>
-      <w:proofErr w:type="spellStart"/>
-      <w:r>
-        <w:rPr>
-          <w:i/>
-          <w:iCs/>
-        </w:rPr>
-        <w:t>Keras</w:t>
-      </w:r>
-      <w:proofErr w:type="spellEnd"/>
-      <w:r>
-        <w:rPr>
-          <w:i/>
-          <w:iCs/>
-        </w:rPr>
-        <w:t xml:space="preserve"> with Computer Vision Models</w:t>
-      </w:r>
-      <w:r>
-        <w:t>. [online] Machine Learning Mastery. Available at: &lt;https://machinelearningmastery.com/how-to-use-transfer-learning-when-developing-convolutional-neural-network-models/&gt; [Accessed 30 December 2021].</w:t>
+          <w:sz w:val="21"/>
+          <w:szCs w:val="21"/>
+        </w:rPr>
+        <w:t>Transfer Learning in Keras with Computer Vision Models</w:t>
+      </w:r>
+      <w:r>
+        <w:rPr>
+          <w:sz w:val="21"/>
+          <w:szCs w:val="21"/>
+        </w:rPr>
+        <w:t>.</w:t>
+      </w:r>
+      <w:r>
+        <w:rPr>
+          <w:sz w:val="21"/>
+          <w:szCs w:val="21"/>
+        </w:rPr>
+        <w:t xml:space="preserve"> </w:t>
+      </w:r>
+      <w:r>
+        <w:rPr>
+          <w:sz w:val="21"/>
+          <w:szCs w:val="21"/>
+        </w:rPr>
+        <w:t>[online] Machine Learning Mastery.</w:t>
+      </w:r>
+      <w:r>
+        <w:rPr>
+          <w:sz w:val="21"/>
+          <w:szCs w:val="21"/>
+        </w:rPr>
+        <w:t xml:space="preserve"> </w:t>
+      </w:r>
+      <w:r>
+        <w:rPr>
+          <w:sz w:val="21"/>
+          <w:szCs w:val="21"/>
+        </w:rPr>
+        <w:t>Available at: &lt;https://machinelearningmastery.com/how-to-use-transfer-learning-when-developing-convolutional-neural-network-models/&gt; [Accessed 30 December 2021].</w:t>
       </w:r>
     </w:p>
     <w:p>
@@ -2081,95 +3323,67 @@
         <w:spacing w:after="120" w:line="276" w:lineRule="auto"/>
         <w:ind w:left="284" w:hanging="284"/>
         <w:jc w:val="both"/>
-      </w:pPr>
-      <w:r>
+        <w:rPr>
+          <w:color w:val="222222"/>
+          <w:sz w:val="21"/>
+          <w:szCs w:val="21"/>
+          <w:shd w:val="clear" w:color="auto" w:fill="FFFFFF"/>
+        </w:rPr>
+      </w:pPr>
+      <w:r>
+        <w:rPr>
+          <w:sz w:val="21"/>
+          <w:szCs w:val="21"/>
+        </w:rPr>
         <w:t>[GTSRB -</w:t>
       </w:r>
       <w:r>
         <w:rPr>
-          <w:rFonts w:ascii="Open Sans" w:hAnsi="Open Sans" w:cs="Open Sans"/>
           <w:color w:val="000000"/>
-          <w:sz w:val="20"/>
-          <w:szCs w:val="20"/>
+          <w:sz w:val="21"/>
+          <w:szCs w:val="21"/>
           <w:shd w:val="clear" w:color="auto" w:fill="FFFFFF"/>
         </w:rPr>
+        <w:t xml:space="preserve"> German Traffic Sign Recognition Benchmark, 2018]</w:t>
+      </w:r>
+      <w:r>
+        <w:rPr>
+          <w:sz w:val="21"/>
+          <w:szCs w:val="21"/>
+        </w:rPr>
         <w:t xml:space="preserve"> </w:t>
       </w:r>
       <w:r>
         <w:rPr>
-          <w:rFonts w:ascii="Open Sans" w:hAnsi="Open Sans" w:cs="Open Sans"/>
-          <w:color w:val="000000"/>
-          <w:sz w:val="20"/>
-          <w:szCs w:val="20"/>
-          <w:shd w:val="clear" w:color="auto" w:fill="FFFFFF"/>
-        </w:rPr>
-        <w:t>German Traffic Sign Recognition Benchmark, 2018]</w:t>
-      </w:r>
-      <w:r>
-        <w:t xml:space="preserve"> </w:t>
-      </w:r>
-      <w:r>
+          <w:sz w:val="21"/>
+          <w:szCs w:val="21"/>
+        </w:rPr>
         <w:t>Benchmark.ini.rub.de. 2018. </w:t>
       </w:r>
       <w:r>
         <w:rPr>
           <w:i/>
           <w:iCs/>
+          <w:sz w:val="21"/>
+          <w:szCs w:val="21"/>
         </w:rPr>
         <w:t>German Traffic Sign Benchmarks</w:t>
       </w:r>
       <w:r>
+        <w:rPr>
+          <w:sz w:val="21"/>
+          <w:szCs w:val="21"/>
+        </w:rPr>
         <w:t>. [online] Available at: &lt;https://benchmark.ini.rub.de/gtsrb_results.html&gt; [Accessed 1 January 2022].</w:t>
       </w:r>
-    </w:p>
-    <w:p>
-      <w:pPr>
-        <w:spacing w:after="120"/>
-        <w:ind w:left="284" w:hanging="284"/>
-      </w:pPr>
-      <w:r>
-        <w:t xml:space="preserve">[McDermott, 2021] </w:t>
-      </w:r>
-      <w:r>
-        <w:t>McDermott, J., 202</w:t>
-      </w:r>
-      <w:r>
-        <w:t>1</w:t>
-      </w:r>
-      <w:r>
-        <w:t>. </w:t>
-      </w:r>
-      <w:r>
-        <w:rPr>
-          <w:i/>
-          <w:iCs/>
-        </w:rPr>
-        <w:t xml:space="preserve">Hands-on Transfer Learning with </w:t>
-      </w:r>
-      <w:proofErr w:type="spellStart"/>
-      <w:r>
-        <w:rPr>
-          <w:i/>
-          <w:iCs/>
-        </w:rPr>
-        <w:t>Keras</w:t>
-      </w:r>
-      <w:proofErr w:type="spellEnd"/>
-      <w:r>
-        <w:rPr>
-          <w:i/>
-          <w:iCs/>
-        </w:rPr>
-        <w:t xml:space="preserve"> and the VGG16 Model</w:t>
-      </w:r>
-      <w:r>
-        <w:t xml:space="preserve">. [online] Learndatasci.com. Available at: &lt;https://www.learndatasci.com/tutorials/hands-on-transfer-learning-keras/&gt; </w:t>
-      </w:r>
-      <w:r>
-        <w:t>[Accessed 30 December 2021]</w:t>
-      </w:r>
-      <w:r>
-        <w:t>.</w:t>
+      <w:r>
+        <w:rPr>
+          <w:color w:val="222222"/>
+          <w:sz w:val="21"/>
+          <w:szCs w:val="21"/>
+          <w:shd w:val="clear" w:color="auto" w:fill="FFFFFF"/>
+        </w:rPr>
+        <w:t xml:space="preserve"> </w:t>
       </w:r>
     </w:p>
     <w:p>
@@ -2181,154 +3395,114 @@
         <w:spacing w:after="120" w:line="276" w:lineRule="auto"/>
         <w:ind w:left="284" w:hanging="284"/>
         <w:jc w:val="both"/>
-      </w:pPr>
-      <w:r>
-        <w:rPr>
-          <w:rFonts w:eastAsiaTheme="minorEastAsia"/>
-          <w:color w:val="000000"/>
-          <w:sz w:val="21"/>
-          <w:szCs w:val="21"/>
-          <w:lang w:eastAsia="en-GB"/>
-        </w:rPr>
-        <w:t>[</w:t>
-      </w:r>
-      <w:proofErr w:type="spellStart"/>
-      <w:r>
-        <w:rPr>
-          <w:rFonts w:eastAsiaTheme="minorEastAsia"/>
-          <w:color w:val="000000"/>
-          <w:sz w:val="21"/>
-          <w:szCs w:val="21"/>
-          <w:lang w:eastAsia="en-GB"/>
-        </w:rPr>
-        <w:t>Michlin</w:t>
-      </w:r>
-      <w:proofErr w:type="spellEnd"/>
-      <w:r>
-        <w:rPr>
-          <w:rFonts w:eastAsiaTheme="minorEastAsia"/>
-          <w:color w:val="000000"/>
-          <w:sz w:val="21"/>
-          <w:szCs w:val="21"/>
-          <w:lang w:eastAsia="en-GB"/>
-        </w:rPr>
-        <w:t xml:space="preserve">, 2019] </w:t>
-      </w:r>
-      <w:proofErr w:type="spellStart"/>
-      <w:r>
-        <w:rPr>
-          <w:rFonts w:eastAsiaTheme="minorEastAsia"/>
-          <w:color w:val="000000"/>
-          <w:sz w:val="21"/>
-          <w:szCs w:val="21"/>
-          <w:lang w:eastAsia="en-GB"/>
-        </w:rPr>
-        <w:t>Michlin</w:t>
-      </w:r>
-      <w:proofErr w:type="spellEnd"/>
-      <w:r>
-        <w:rPr>
-          <w:rFonts w:eastAsiaTheme="minorEastAsia"/>
-          <w:color w:val="000000"/>
-          <w:sz w:val="21"/>
-          <w:szCs w:val="21"/>
-          <w:lang w:eastAsia="en-GB"/>
-        </w:rPr>
-        <w:t>, I., 2019. </w:t>
-      </w:r>
-      <w:proofErr w:type="spellStart"/>
-      <w:r>
-        <w:rPr>
-          <w:rFonts w:eastAsiaTheme="minorEastAsia"/>
+        <w:rPr>
+          <w:sz w:val="21"/>
+          <w:szCs w:val="21"/>
+        </w:rPr>
+      </w:pPr>
+      <w:r>
+        <w:rPr>
+          <w:sz w:val="21"/>
+          <w:szCs w:val="21"/>
+        </w:rPr>
+        <w:t xml:space="preserve">[Kingma and Ba 2014] Kingma, D.P. and Ba, J., 2014. Adam: A method for stochastic </w:t>
+      </w:r>
+      <w:r>
+        <w:rPr>
+          <w:sz w:val="21"/>
+          <w:szCs w:val="21"/>
+        </w:rPr>
+        <w:t>optimisation</w:t>
+      </w:r>
+      <w:r>
+        <w:rPr>
+          <w:sz w:val="21"/>
+          <w:szCs w:val="21"/>
+        </w:rPr>
+        <w:t>. </w:t>
+      </w:r>
+      <w:r>
+        <w:rPr>
           <w:i/>
           <w:iCs/>
-          <w:color w:val="000000"/>
-          <w:sz w:val="21"/>
-          <w:szCs w:val="21"/>
-          <w:lang w:eastAsia="en-GB"/>
-        </w:rPr>
-        <w:t>Keras</w:t>
-      </w:r>
-      <w:proofErr w:type="spellEnd"/>
-      <w:r>
-        <w:rPr>
-          <w:rFonts w:eastAsiaTheme="minorEastAsia"/>
+          <w:sz w:val="21"/>
+          <w:szCs w:val="21"/>
+        </w:rPr>
+        <w:t>arXiv preprint arXiv:1412.6980</w:t>
+      </w:r>
+      <w:r>
+        <w:rPr>
+          <w:sz w:val="21"/>
+          <w:szCs w:val="21"/>
+        </w:rPr>
+        <w:t>.</w:t>
+      </w:r>
+    </w:p>
+    <w:p>
+      <w:pPr>
+        <w:spacing w:after="120"/>
+        <w:ind w:left="284" w:hanging="284"/>
+        <w:rPr>
+          <w:sz w:val="21"/>
+          <w:szCs w:val="21"/>
+        </w:rPr>
+      </w:pPr>
+      <w:r>
+        <w:rPr>
+          <w:sz w:val="21"/>
+          <w:szCs w:val="21"/>
+        </w:rPr>
+        <w:t xml:space="preserve">[McDermott, 2021] </w:t>
+      </w:r>
+      <w:r>
+        <w:rPr>
+          <w:sz w:val="21"/>
+          <w:szCs w:val="21"/>
+        </w:rPr>
+        <w:t>McDermott, J., 202</w:t>
+      </w:r>
+      <w:r>
+        <w:rPr>
+          <w:sz w:val="21"/>
+          <w:szCs w:val="21"/>
+        </w:rPr>
+        <w:t>1</w:t>
+      </w:r>
+      <w:r>
+        <w:rPr>
+          <w:sz w:val="21"/>
+          <w:szCs w:val="21"/>
+        </w:rPr>
+        <w:t>. </w:t>
+      </w:r>
+      <w:r>
+        <w:rPr>
           <w:i/>
           <w:iCs/>
-          <w:color w:val="000000"/>
-          <w:sz w:val="21"/>
-          <w:szCs w:val="21"/>
-          <w:lang w:eastAsia="en-GB"/>
-        </w:rPr>
-        <w:t xml:space="preserve"> data generators and how to use them</w:t>
-      </w:r>
-      <w:r>
-        <w:rPr>
-          <w:rFonts w:eastAsiaTheme="minorEastAsia"/>
-          <w:color w:val="000000"/>
-          <w:sz w:val="21"/>
-          <w:szCs w:val="21"/>
-          <w:lang w:eastAsia="en-GB"/>
-        </w:rPr>
-        <w:t>. [online] Medium. Available at: &lt;https://towardsdatascience.com/keras-data-generators-and-how-to-use-them-b69129ed779c&gt; [Accessed 22 December 2021].</w:t>
-      </w:r>
-    </w:p>
-    <w:p>
-      <w:pPr>
-        <w:spacing w:after="120"/>
-        <w:ind w:left="284" w:hanging="284"/>
-      </w:pPr>
-      <w:r>
-        <w:t>[</w:t>
-      </w:r>
-      <w:proofErr w:type="spellStart"/>
-      <w:r>
-        <w:t>Simonyan</w:t>
-      </w:r>
-      <w:proofErr w:type="spellEnd"/>
-      <w:r>
-        <w:t xml:space="preserve"> </w:t>
-      </w:r>
-      <w:r>
-        <w:t>&amp; Zisserman</w:t>
-      </w:r>
-      <w:r>
-        <w:t xml:space="preserve">, </w:t>
-      </w:r>
-      <w:r>
-        <w:t>2014</w:t>
-      </w:r>
-      <w:r>
-        <w:t>]</w:t>
-      </w:r>
-      <w:r>
-        <w:t xml:space="preserve"> </w:t>
-      </w:r>
-      <w:proofErr w:type="spellStart"/>
-      <w:r>
-        <w:t>Simonyan</w:t>
-      </w:r>
-      <w:proofErr w:type="spellEnd"/>
-      <w:r>
-        <w:t>, K. and Zisserman, A., 2014. Very deep convolutional networks for large-scale image recognition. </w:t>
-      </w:r>
-      <w:proofErr w:type="spellStart"/>
-      <w:r>
-        <w:rPr>
-          <w:i/>
-          <w:iCs/>
-        </w:rPr>
-        <w:t>arXiv</w:t>
-      </w:r>
-      <w:proofErr w:type="spellEnd"/>
-      <w:r>
-        <w:rPr>
-          <w:i/>
-          <w:iCs/>
-        </w:rPr>
-        <w:t xml:space="preserve"> preprint arXiv:1409.1556</w:t>
-      </w:r>
-      <w:r>
+          <w:sz w:val="21"/>
+          <w:szCs w:val="21"/>
+        </w:rPr>
+        <w:t>Hands-on Transfer Learning with Keras and the VGG16 Model</w:t>
+      </w:r>
+      <w:r>
+        <w:rPr>
+          <w:sz w:val="21"/>
+          <w:szCs w:val="21"/>
+        </w:rPr>
+        <w:t xml:space="preserve">. [online] Learndatasci.com. Available at: &lt;https://www.learndatasci.com/tutorials/hands-on-transfer-learning-keras/&gt; </w:t>
+      </w:r>
+      <w:r>
+        <w:rPr>
+          <w:sz w:val="21"/>
+          <w:szCs w:val="21"/>
+        </w:rPr>
+        <w:t>[Accessed 30 December 2021]</w:t>
+      </w:r>
+      <w:r>
+        <w:rPr>
+          <w:sz w:val="21"/>
+          <w:szCs w:val="21"/>
+        </w:rPr>
         <w:t>.</w:t>
       </w:r>
     </w:p>
@@ -2341,52 +3515,75 @@
         <w:spacing w:after="120" w:line="276" w:lineRule="auto"/>
         <w:ind w:left="284" w:hanging="284"/>
         <w:jc w:val="both"/>
-      </w:pPr>
-      <w:r>
+        <w:rPr>
+          <w:rFonts w:eastAsiaTheme="minorEastAsia"/>
+          <w:color w:val="000000"/>
+          <w:sz w:val="21"/>
+          <w:szCs w:val="21"/>
+          <w:lang w:eastAsia="en-GB"/>
+        </w:rPr>
+      </w:pPr>
+      <w:r>
+        <w:rPr>
+          <w:rFonts w:eastAsiaTheme="minorEastAsia"/>
+          <w:color w:val="000000"/>
+          <w:sz w:val="21"/>
+          <w:szCs w:val="21"/>
+          <w:lang w:eastAsia="en-GB"/>
+        </w:rPr>
         <w:t>[</w:t>
       </w:r>
-      <w:proofErr w:type="spellStart"/>
-      <w:r>
-        <w:t>Stallkamp</w:t>
-      </w:r>
-      <w:proofErr w:type="spellEnd"/>
-      <w:r>
-        <w:t xml:space="preserve"> </w:t>
-      </w:r>
-      <w:r>
-        <w:t xml:space="preserve">et al., 2011] </w:t>
-      </w:r>
-      <w:proofErr w:type="spellStart"/>
-      <w:r>
-        <w:t>Stallkamp</w:t>
-      </w:r>
-      <w:proofErr w:type="spellEnd"/>
-      <w:r>
-        <w:t xml:space="preserve">, J., </w:t>
-      </w:r>
-      <w:proofErr w:type="spellStart"/>
-      <w:r>
-        <w:t>Schlipsing</w:t>
-      </w:r>
-      <w:proofErr w:type="spellEnd"/>
-      <w:r>
-        <w:t xml:space="preserve">, M., </w:t>
-      </w:r>
-      <w:proofErr w:type="spellStart"/>
-      <w:r>
-        <w:t>Salmen</w:t>
-      </w:r>
-      <w:proofErr w:type="spellEnd"/>
-      <w:r>
-        <w:t xml:space="preserve">, J., &amp; </w:t>
-      </w:r>
-      <w:proofErr w:type="spellStart"/>
-      <w:r>
-        <w:t>Igel</w:t>
-      </w:r>
-      <w:proofErr w:type="spellEnd"/>
-      <w:r>
-        <w:t>, C. (2011). The German traffic sign recognition benchmark: A multi-class classification competition. In The 2011 international joint conference on neural networks (pp. 1453–1460).</w:t>
+      <w:r>
+        <w:rPr>
+          <w:rFonts w:eastAsiaTheme="minorEastAsia"/>
+          <w:color w:val="000000"/>
+          <w:sz w:val="21"/>
+          <w:szCs w:val="21"/>
+          <w:lang w:eastAsia="en-GB"/>
+        </w:rPr>
+        <w:t>Michlin</w:t>
+      </w:r>
+      <w:r>
+        <w:rPr>
+          <w:rFonts w:eastAsiaTheme="minorEastAsia"/>
+          <w:color w:val="000000"/>
+          <w:sz w:val="21"/>
+          <w:szCs w:val="21"/>
+          <w:lang w:eastAsia="en-GB"/>
+        </w:rPr>
+        <w:t xml:space="preserve">, 2019] </w:t>
+      </w:r>
+      <w:r>
+        <w:rPr>
+          <w:rFonts w:eastAsiaTheme="minorEastAsia"/>
+          <w:color w:val="000000"/>
+          <w:sz w:val="21"/>
+          <w:szCs w:val="21"/>
+          <w:lang w:eastAsia="en-GB"/>
+        </w:rPr>
+        <w:t>Michlin, I., 2019. </w:t>
+      </w:r>
+      <w:r>
+        <w:rPr>
+          <w:rFonts w:eastAsiaTheme="minorEastAsia"/>
+          <w:i/>
+          <w:iCs/>
+          <w:color w:val="000000"/>
+          <w:sz w:val="21"/>
+          <w:szCs w:val="21"/>
+          <w:lang w:eastAsia="en-GB"/>
+        </w:rPr>
+        <w:t>Keras data generators and how to use them</w:t>
+      </w:r>
+      <w:r>
+        <w:rPr>
+          <w:rFonts w:eastAsiaTheme="minorEastAsia"/>
+          <w:color w:val="000000"/>
+          <w:sz w:val="21"/>
+          <w:szCs w:val="21"/>
+          <w:lang w:eastAsia="en-GB"/>
+        </w:rPr>
+        <w:t>. [online] Medium. Available at: &lt;https://towardsdatascience.com/keras-data-generators-and-how-to-use-them-b69129ed779c&gt; [Accessed 22 December 2021].</w:t>
       </w:r>
     </w:p>
     <w:p>
@@ -2398,12 +3595,239 @@
         <w:spacing w:after="120" w:line="276" w:lineRule="auto"/>
         <w:ind w:left="284" w:hanging="284"/>
         <w:jc w:val="both"/>
-      </w:pPr>
+        <w:rPr>
+          <w:sz w:val="21"/>
+          <w:szCs w:val="21"/>
+        </w:rPr>
+      </w:pPr>
+      <w:r>
+        <w:rPr>
+          <w:sz w:val="21"/>
+          <w:szCs w:val="21"/>
+        </w:rPr>
+        <w:t xml:space="preserve">[Sherwin, 2021] </w:t>
+      </w:r>
+      <w:r>
+        <w:rPr>
+          <w:sz w:val="21"/>
+          <w:szCs w:val="21"/>
+        </w:rPr>
+        <w:t>Sherwin, D., 202</w:t>
+      </w:r>
+      <w:r>
+        <w:rPr>
+          <w:sz w:val="21"/>
+          <w:szCs w:val="21"/>
+        </w:rPr>
+        <w:t>1</w:t>
+      </w:r>
+      <w:r>
+        <w:rPr>
+          <w:sz w:val="21"/>
+          <w:szCs w:val="21"/>
+        </w:rPr>
+        <w:t>. </w:t>
+      </w:r>
+      <w:r>
+        <w:rPr>
+          <w:i/>
+          <w:iCs/>
+          <w:sz w:val="21"/>
+          <w:szCs w:val="21"/>
+        </w:rPr>
+        <w:t>GitHub - darraghs/SligoIT_ML2021_VGG16: Assignment on transfer learning in neural networks</w:t>
+      </w:r>
+      <w:r>
+        <w:rPr>
+          <w:sz w:val="21"/>
+          <w:szCs w:val="21"/>
+        </w:rPr>
+        <w:t>. [online] GitHub. Available at: &lt;https://github.com/darraghs/SligoIT_ML2021_VGG16&gt; [Accessed 3 January 2022].</w:t>
+      </w:r>
     </w:p>
     <w:p>
       <w:pPr>
         <w:spacing w:after="120"/>
         <w:ind w:left="284" w:hanging="284"/>
+        <w:rPr>
+          <w:sz w:val="21"/>
+          <w:szCs w:val="21"/>
+        </w:rPr>
+      </w:pPr>
+      <w:r>
+        <w:rPr>
+          <w:sz w:val="21"/>
+          <w:szCs w:val="21"/>
+        </w:rPr>
+        <w:t>[</w:t>
+      </w:r>
+      <w:r>
+        <w:rPr>
+          <w:sz w:val="21"/>
+          <w:szCs w:val="21"/>
+        </w:rPr>
+        <w:t>Simonyan</w:t>
+      </w:r>
+      <w:r>
+        <w:rPr>
+          <w:sz w:val="21"/>
+          <w:szCs w:val="21"/>
+        </w:rPr>
+        <w:t xml:space="preserve"> </w:t>
+      </w:r>
+      <w:r>
+        <w:rPr>
+          <w:sz w:val="21"/>
+          <w:szCs w:val="21"/>
+        </w:rPr>
+        <w:t>and</w:t>
+      </w:r>
+      <w:r>
+        <w:rPr>
+          <w:sz w:val="21"/>
+          <w:szCs w:val="21"/>
+        </w:rPr>
+        <w:t xml:space="preserve"> Zisserman</w:t>
+      </w:r>
+      <w:r>
+        <w:rPr>
+          <w:sz w:val="21"/>
+          <w:szCs w:val="21"/>
+        </w:rPr>
+        <w:t xml:space="preserve">, </w:t>
+      </w:r>
+      <w:r>
+        <w:rPr>
+          <w:sz w:val="21"/>
+          <w:szCs w:val="21"/>
+        </w:rPr>
+        <w:t>2014</w:t>
+      </w:r>
+      <w:r>
+        <w:rPr>
+          <w:sz w:val="21"/>
+          <w:szCs w:val="21"/>
+        </w:rPr>
+        <w:t xml:space="preserve">] </w:t>
+      </w:r>
+      <w:r>
+        <w:rPr>
+          <w:sz w:val="21"/>
+          <w:szCs w:val="21"/>
+        </w:rPr>
+        <w:t>Simonyan, K. and Zisserman, A., 2014.</w:t>
+      </w:r>
+      <w:r>
+        <w:rPr>
+          <w:sz w:val="21"/>
+          <w:szCs w:val="21"/>
+        </w:rPr>
+        <w:t xml:space="preserve"> </w:t>
+      </w:r>
+      <w:r>
+        <w:rPr>
+          <w:sz w:val="21"/>
+          <w:szCs w:val="21"/>
+        </w:rPr>
+        <w:t>Very deep convolutional networks for large-scale image recognition. </w:t>
+      </w:r>
+      <w:r>
+        <w:rPr>
+          <w:i/>
+          <w:iCs/>
+          <w:sz w:val="21"/>
+          <w:szCs w:val="21"/>
+        </w:rPr>
+        <w:t>arXiv preprint arXiv:1409.1556</w:t>
+      </w:r>
+      <w:r>
+        <w:rPr>
+          <w:sz w:val="21"/>
+          <w:szCs w:val="21"/>
+        </w:rPr>
+        <w:t>.</w:t>
+      </w:r>
+    </w:p>
+    <w:p>
+      <w:pPr>
+        <w:widowControl w:val="0"/>
+        <w:autoSpaceDE w:val="0"/>
+        <w:autoSpaceDN w:val="0"/>
+        <w:adjustRightInd w:val="0"/>
+        <w:spacing w:after="120" w:line="276" w:lineRule="auto"/>
+        <w:ind w:left="284" w:hanging="284"/>
+        <w:jc w:val="both"/>
+        <w:rPr>
+          <w:sz w:val="21"/>
+          <w:szCs w:val="21"/>
+        </w:rPr>
+      </w:pPr>
+      <w:r>
+        <w:rPr>
+          <w:sz w:val="21"/>
+          <w:szCs w:val="21"/>
+        </w:rPr>
+        <w:t>[</w:t>
+      </w:r>
+      <w:r>
+        <w:rPr>
+          <w:sz w:val="21"/>
+          <w:szCs w:val="21"/>
+        </w:rPr>
+        <w:t>Stallkamp</w:t>
+      </w:r>
+      <w:r>
+        <w:rPr>
+          <w:sz w:val="21"/>
+          <w:szCs w:val="21"/>
+        </w:rPr>
+        <w:t xml:space="preserve"> et al., 2011] </w:t>
+      </w:r>
+      <w:r>
+        <w:rPr>
+          <w:sz w:val="21"/>
+          <w:szCs w:val="21"/>
+        </w:rPr>
+        <w:t>Stallkamp, J., Schlipsing, M., Salmen, J., &amp; Igel, C. (2011). The German traffic sign recognition benchmark: A multi-class classification competition.</w:t>
+      </w:r>
+      <w:r>
+        <w:rPr>
+          <w:sz w:val="21"/>
+          <w:szCs w:val="21"/>
+        </w:rPr>
+        <w:t xml:space="preserve"> </w:t>
+      </w:r>
+      <w:r>
+        <w:rPr>
+          <w:sz w:val="21"/>
+          <w:szCs w:val="21"/>
+        </w:rPr>
+        <w:t>In The 2011 international joint conference on neural networks (pp. 1453–1460).</w:t>
+      </w:r>
+    </w:p>
+    <w:p>
+      <w:pPr>
+        <w:widowControl w:val="0"/>
+        <w:autoSpaceDE w:val="0"/>
+        <w:autoSpaceDN w:val="0"/>
+        <w:adjustRightInd w:val="0"/>
+        <w:spacing w:after="120" w:line="276" w:lineRule="auto"/>
+        <w:ind w:left="284" w:hanging="284"/>
+        <w:jc w:val="both"/>
+        <w:rPr>
+          <w:sz w:val="21"/>
+          <w:szCs w:val="21"/>
+        </w:rPr>
+      </w:pPr>
+    </w:p>
+    <w:p>
+      <w:pPr>
+        <w:spacing w:after="120"/>
+        <w:ind w:left="284" w:hanging="284"/>
+        <w:rPr>
+          <w:sz w:val="21"/>
+          <w:szCs w:val="21"/>
+        </w:rPr>
       </w:pPr>
     </w:p>
     <w:sectPr>
@@ -3084,7 +4508,7 @@
   <w:style w:type="paragraph" w:default="1" w:styleId="Normal">
     <w:name w:val="Normal"/>
     <w:qFormat/>
-    <w:rsid w:val="005D69A1"/>
+    <w:rsid w:val="00164F41"/>
     <w:rPr>
       <w:sz w:val="24"/>
       <w:szCs w:val="24"/>
@@ -3718,6 +5142,26 @@
 </a:theme>
 </file>
 
+<file path=word/webextensions/taskpanes.xml><?xml version="1.0" encoding="utf-8"?>
+<wetp:taskpanes xmlns:wetp="http://schemas.microsoft.com/office/webextensions/taskpanes/2010/11">
+  <wetp:taskpane dockstate="right" visibility="0" width="350" row="0">
+    <wetp:webextensionref xmlns:r="http://schemas.openxmlformats.org/officeDocument/2006/relationships" r:id="rId1"/>
+  </wetp:taskpane>
+</wetp:taskpanes>
+</file>
+
+<file path=word/webextensions/webextension1.xml><?xml version="1.0" encoding="utf-8"?>
+<we:webextension xmlns:we="http://schemas.microsoft.com/office/webextensions/webextension/2010/11" id="{5FF21054-D271-3543-9550-D70D279159F4}">
+  <we:reference id="wa200001011" version="1.2.0.0" store="en-GB" storeType="OMEX"/>
+  <we:alternateReferences>
+    <we:reference id="WA200001011" version="1.2.0.0" store="" storeType="OMEX"/>
+  </we:alternateReferences>
+  <we:properties/>
+  <we:bindings/>
+  <we:snapshot xmlns:r="http://schemas.openxmlformats.org/officeDocument/2006/relationships"/>
+</we:webextension>
+</file>
+
 <file path=customXml/item1.xml><?xml version="1.0" encoding="utf-8"?>
 <b:Sources xmlns:b="http://schemas.openxmlformats.org/officeDocument/2006/bibliography" xmlns="http://schemas.openxmlformats.org/officeDocument/2006/bibliography" SelectedStyle="\IEEE_Reference.XSL" StyleName="IEEE - Reference Order"/>
 </file>

</xml_diff>